<commit_message>
searching now only for accepted jobitems possible
</commit_message>
<xml_diff>
--- a/Documentation/Milestone 3/Requests.docx
+++ b/Documentation/Milestone 3/Requests.docx
@@ -3673,297 +3673,297 @@
                 <w:lang w:val="de-CH"/>
               </w:rPr>
             </w:pPr>
+          </w:p>
+        </w:tc>
+        <w:tc>
+          <w:tcPr>
+            <w:tcW w:w="1843" w:type="dxa"/>
+            <w:shd w:val="clear" w:color="auto" w:fill="D9E2F3" w:themeFill="accent1" w:themeFillTint="33"/>
+          </w:tcPr>
+          <w:p>
+            <w:pPr>
+              <w:rPr>
+                <w:lang w:val="de-CH"/>
+              </w:rPr>
+            </w:pPr>
+            <w:proofErr w:type="spellStart"/>
+            <w:r>
+              <w:rPr>
+                <w:lang w:val="de-CH"/>
+              </w:rPr>
+              <w:t>J</w:t>
+            </w:r>
+            <w:r>
+              <w:rPr>
+                <w:lang w:val="de-CH"/>
+              </w:rPr>
+              <w:t>obitems</w:t>
+            </w:r>
+            <w:proofErr w:type="spellEnd"/>
+          </w:p>
+        </w:tc>
+        <w:tc>
+          <w:tcPr>
+            <w:tcW w:w="5103" w:type="dxa"/>
+            <w:shd w:val="clear" w:color="auto" w:fill="D9E2F3" w:themeFill="accent1" w:themeFillTint="33"/>
+          </w:tcPr>
+          <w:p>
+            <w:pPr>
+              <w:jc w:val="both"/>
+              <w:rPr>
+                <w:lang w:val="en-GB"/>
+              </w:rPr>
+            </w:pPr>
+            <w:r>
+              <w:rPr>
+                <w:lang w:val="en-GB"/>
+              </w:rPr>
+              <w:t xml:space="preserve">Returns all </w:t>
+            </w:r>
+            <w:proofErr w:type="spellStart"/>
+            <w:r>
+              <w:rPr>
+                <w:lang w:val="en-GB"/>
+              </w:rPr>
+              <w:t>jobitems</w:t>
+            </w:r>
+            <w:proofErr w:type="spellEnd"/>
+            <w:r>
+              <w:rPr>
+                <w:lang w:val="en-GB"/>
+              </w:rPr>
+              <w:t xml:space="preserve"> of own company, therefore need to pass token and own id. Frontend can then </w:t>
+            </w:r>
+            <w:r>
+              <w:rPr>
+                <w:lang w:val="en-GB"/>
+              </w:rPr>
+              <w:t>sort by “accepted” (null, true, false) and display “messagefromadmin”.</w:t>
+            </w:r>
+          </w:p>
+        </w:tc>
+      </w:tr>
+      <w:tr>
+        <w:tc>
+          <w:tcPr>
+            <w:tcW w:w="903" w:type="dxa"/>
+            <w:shd w:val="clear" w:color="auto" w:fill="D9E2F3" w:themeFill="accent1" w:themeFillTint="33"/>
+          </w:tcPr>
+          <w:p>
+            <w:pPr>
+              <w:rPr>
+                <w:lang w:val="en-GB"/>
+              </w:rPr>
+            </w:pPr>
+            <w:r>
+              <w:rPr>
+                <w:lang w:val="en-GB"/>
+              </w:rPr>
+              <w:t>get</w:t>
+            </w:r>
+          </w:p>
+        </w:tc>
+        <w:tc>
+          <w:tcPr>
+            <w:tcW w:w="4401" w:type="dxa"/>
+            <w:shd w:val="clear" w:color="auto" w:fill="D9E2F3" w:themeFill="accent1" w:themeFillTint="33"/>
+          </w:tcPr>
+          <w:p>
+            <w:pPr>
+              <w:rPr>
+                <w:lang w:val="en-GB"/>
+              </w:rPr>
+            </w:pPr>
+            <w:r>
+              <w:rPr>
+                <w:lang w:val="en-GB"/>
+              </w:rPr>
+              <w:t>user/:id/:token</w:t>
+            </w:r>
+          </w:p>
+        </w:tc>
+        <w:tc>
+          <w:tcPr>
+            <w:tcW w:w="3196" w:type="dxa"/>
+            <w:shd w:val="clear" w:color="auto" w:fill="D9E2F3" w:themeFill="accent1" w:themeFillTint="33"/>
+          </w:tcPr>
+          <w:p>
+            <w:pPr>
+              <w:rPr>
+                <w:lang w:val="en-GB"/>
+              </w:rPr>
+            </w:pPr>
+          </w:p>
+        </w:tc>
+        <w:tc>
+          <w:tcPr>
+            <w:tcW w:w="1843" w:type="dxa"/>
+            <w:shd w:val="clear" w:color="auto" w:fill="D9E2F3" w:themeFill="accent1" w:themeFillTint="33"/>
+          </w:tcPr>
+          <w:p>
+            <w:pPr>
+              <w:rPr>
+                <w:lang w:val="en-GB"/>
+              </w:rPr>
+            </w:pPr>
+            <w:r>
+              <w:rPr>
+                <w:lang w:val="en-GB"/>
+              </w:rPr>
+              <w:t>User</w:t>
+            </w:r>
+          </w:p>
+        </w:tc>
+        <w:tc>
+          <w:tcPr>
+            <w:tcW w:w="5103" w:type="dxa"/>
+            <w:shd w:val="clear" w:color="auto" w:fill="D9E2F3" w:themeFill="accent1" w:themeFillTint="33"/>
+          </w:tcPr>
+          <w:p>
+            <w:pPr>
+              <w:jc w:val="both"/>
+              <w:rPr>
+                <w:lang w:val="en-GB"/>
+              </w:rPr>
+            </w:pPr>
+            <w:r>
+              <w:rPr>
+                <w:lang w:val="en-GB"/>
+              </w:rPr>
+              <w:t>return</w:t>
+            </w:r>
+            <w:r>
+              <w:rPr>
+                <w:lang w:val="en-GB"/>
+              </w:rPr>
+              <w:t>s</w:t>
+            </w:r>
+            <w:r>
+              <w:rPr>
+                <w:lang w:val="en-GB"/>
+              </w:rPr>
+              <w:t xml:space="preserve"> use</w:t>
+            </w:r>
+            <w:r>
+              <w:rPr>
+                <w:lang w:val="en-GB"/>
+              </w:rPr>
+              <w:t>r</w:t>
+            </w:r>
+            <w:r>
+              <w:rPr>
+                <w:lang w:val="en-GB"/>
+              </w:rPr>
+              <w:t xml:space="preserve"> object</w:t>
+            </w:r>
+            <w:r>
+              <w:rPr>
+                <w:lang w:val="en-GB"/>
+              </w:rPr>
+              <w:t xml:space="preserve"> </w:t>
+            </w:r>
+            <w:r>
+              <w:rPr>
+                <w:lang w:val="en-GB"/>
+              </w:rPr>
+              <w:t xml:space="preserve">(only containing </w:t>
+            </w:r>
+            <w:r>
+              <w:rPr>
+                <w:lang w:val="en-GB"/>
+              </w:rPr>
+              <w:t xml:space="preserve">email and </w:t>
+            </w:r>
+            <w:r>
+              <w:rPr>
+                <w:lang w:val="en-GB"/>
+              </w:rPr>
+              <w:t>id)</w:t>
+            </w:r>
+          </w:p>
+        </w:tc>
+      </w:tr>
+      <w:tr>
+        <w:tc>
+          <w:tcPr>
+            <w:tcW w:w="903" w:type="dxa"/>
+            <w:shd w:val="clear" w:color="auto" w:fill="auto"/>
+          </w:tcPr>
+          <w:p>
+            <w:pPr>
+              <w:rPr>
+                <w:lang w:val="en-GB"/>
+              </w:rPr>
+            </w:pPr>
+            <w:r>
+              <w:rPr>
+                <w:lang w:val="en-GB"/>
+              </w:rPr>
+              <w:t>get</w:t>
+            </w:r>
+          </w:p>
+        </w:tc>
+        <w:tc>
+          <w:tcPr>
+            <w:tcW w:w="4401" w:type="dxa"/>
+            <w:shd w:val="clear" w:color="auto" w:fill="auto"/>
+          </w:tcPr>
+          <w:p>
+            <w:pPr>
+              <w:rPr>
+                <w:lang w:val="en-GB"/>
+              </w:rPr>
+            </w:pPr>
+            <w:proofErr w:type="spellStart"/>
+            <w:r>
+              <w:rPr>
+                <w:lang w:val="en-GB"/>
+              </w:rPr>
+              <w:t>jobitem</w:t>
+            </w:r>
+            <w:proofErr w:type="spellEnd"/>
+            <w:r>
+              <w:rPr>
+                <w:lang w:val="en-GB"/>
+              </w:rPr>
+              <w:t>/search</w:t>
+            </w:r>
+            <w:proofErr w:type="gramStart"/>
+            <w:r>
+              <w:rPr>
+                <w:lang w:val="en-GB"/>
+              </w:rPr>
+              <w:t>/:term</w:t>
+            </w:r>
+            <w:proofErr w:type="gramEnd"/>
+          </w:p>
+        </w:tc>
+        <w:tc>
+          <w:tcPr>
+            <w:tcW w:w="3196" w:type="dxa"/>
+            <w:shd w:val="clear" w:color="auto" w:fill="auto"/>
+          </w:tcPr>
+          <w:p>
+            <w:pPr>
+              <w:rPr>
+                <w:lang w:val="en-GB"/>
+              </w:rPr>
+            </w:pPr>
+          </w:p>
+        </w:tc>
+        <w:tc>
+          <w:tcPr>
+            <w:tcW w:w="1843" w:type="dxa"/>
+            <w:shd w:val="clear" w:color="auto" w:fill="auto"/>
+          </w:tcPr>
+          <w:p>
+            <w:pPr>
+              <w:rPr>
+                <w:lang w:val="en-GB"/>
+              </w:rPr>
+            </w:pPr>
             <w:bookmarkStart w:id="0" w:name="_GoBack"/>
             <w:bookmarkEnd w:id="0"/>
-          </w:p>
-        </w:tc>
-        <w:tc>
-          <w:tcPr>
-            <w:tcW w:w="1843" w:type="dxa"/>
-            <w:shd w:val="clear" w:color="auto" w:fill="D9E2F3" w:themeFill="accent1" w:themeFillTint="33"/>
-          </w:tcPr>
-          <w:p>
-            <w:pPr>
-              <w:rPr>
-                <w:lang w:val="de-CH"/>
-              </w:rPr>
-            </w:pPr>
-            <w:proofErr w:type="spellStart"/>
-            <w:r>
-              <w:rPr>
-                <w:lang w:val="de-CH"/>
-              </w:rPr>
-              <w:t>J</w:t>
-            </w:r>
-            <w:r>
-              <w:rPr>
-                <w:lang w:val="de-CH"/>
-              </w:rPr>
-              <w:t>obitems</w:t>
-            </w:r>
-            <w:proofErr w:type="spellEnd"/>
-          </w:p>
-        </w:tc>
-        <w:tc>
-          <w:tcPr>
-            <w:tcW w:w="5103" w:type="dxa"/>
-            <w:shd w:val="clear" w:color="auto" w:fill="D9E2F3" w:themeFill="accent1" w:themeFillTint="33"/>
-          </w:tcPr>
-          <w:p>
-            <w:pPr>
-              <w:jc w:val="both"/>
-              <w:rPr>
-                <w:lang w:val="en-GB"/>
-              </w:rPr>
-            </w:pPr>
-            <w:r>
-              <w:rPr>
-                <w:lang w:val="en-GB"/>
-              </w:rPr>
-              <w:t xml:space="preserve">Returns all </w:t>
-            </w:r>
-            <w:proofErr w:type="spellStart"/>
-            <w:r>
-              <w:rPr>
-                <w:lang w:val="en-GB"/>
-              </w:rPr>
-              <w:t>jobitems</w:t>
-            </w:r>
-            <w:proofErr w:type="spellEnd"/>
-            <w:r>
-              <w:rPr>
-                <w:lang w:val="en-GB"/>
-              </w:rPr>
-              <w:t xml:space="preserve"> of own company, therefore need to pass token and own id. Frontend can then </w:t>
-            </w:r>
-            <w:r>
-              <w:rPr>
-                <w:lang w:val="en-GB"/>
-              </w:rPr>
-              <w:t>sort by “accepted” (null, true, false) and display “messagefromadmin”.</w:t>
-            </w:r>
-          </w:p>
-        </w:tc>
-      </w:tr>
-      <w:tr>
-        <w:tc>
-          <w:tcPr>
-            <w:tcW w:w="903" w:type="dxa"/>
-            <w:shd w:val="clear" w:color="auto" w:fill="D9E2F3" w:themeFill="accent1" w:themeFillTint="33"/>
-          </w:tcPr>
-          <w:p>
-            <w:pPr>
-              <w:rPr>
-                <w:lang w:val="en-GB"/>
-              </w:rPr>
-            </w:pPr>
-            <w:r>
-              <w:rPr>
-                <w:lang w:val="en-GB"/>
-              </w:rPr>
-              <w:t>get</w:t>
-            </w:r>
-          </w:p>
-        </w:tc>
-        <w:tc>
-          <w:tcPr>
-            <w:tcW w:w="4401" w:type="dxa"/>
-            <w:shd w:val="clear" w:color="auto" w:fill="D9E2F3" w:themeFill="accent1" w:themeFillTint="33"/>
-          </w:tcPr>
-          <w:p>
-            <w:pPr>
-              <w:rPr>
-                <w:lang w:val="en-GB"/>
-              </w:rPr>
-            </w:pPr>
-            <w:r>
-              <w:rPr>
-                <w:lang w:val="en-GB"/>
-              </w:rPr>
-              <w:t>user/:id/:token</w:t>
-            </w:r>
-          </w:p>
-        </w:tc>
-        <w:tc>
-          <w:tcPr>
-            <w:tcW w:w="3196" w:type="dxa"/>
-            <w:shd w:val="clear" w:color="auto" w:fill="D9E2F3" w:themeFill="accent1" w:themeFillTint="33"/>
-          </w:tcPr>
-          <w:p>
-            <w:pPr>
-              <w:rPr>
-                <w:lang w:val="en-GB"/>
-              </w:rPr>
-            </w:pPr>
-          </w:p>
-        </w:tc>
-        <w:tc>
-          <w:tcPr>
-            <w:tcW w:w="1843" w:type="dxa"/>
-            <w:shd w:val="clear" w:color="auto" w:fill="D9E2F3" w:themeFill="accent1" w:themeFillTint="33"/>
-          </w:tcPr>
-          <w:p>
-            <w:pPr>
-              <w:rPr>
-                <w:lang w:val="en-GB"/>
-              </w:rPr>
-            </w:pPr>
-            <w:r>
-              <w:rPr>
-                <w:lang w:val="en-GB"/>
-              </w:rPr>
-              <w:t>User</w:t>
-            </w:r>
-          </w:p>
-        </w:tc>
-        <w:tc>
-          <w:tcPr>
-            <w:tcW w:w="5103" w:type="dxa"/>
-            <w:shd w:val="clear" w:color="auto" w:fill="D9E2F3" w:themeFill="accent1" w:themeFillTint="33"/>
-          </w:tcPr>
-          <w:p>
-            <w:pPr>
-              <w:jc w:val="both"/>
-              <w:rPr>
-                <w:lang w:val="en-GB"/>
-              </w:rPr>
-            </w:pPr>
-            <w:r>
-              <w:rPr>
-                <w:lang w:val="en-GB"/>
-              </w:rPr>
-              <w:t>return</w:t>
-            </w:r>
-            <w:r>
-              <w:rPr>
-                <w:lang w:val="en-GB"/>
-              </w:rPr>
-              <w:t>s</w:t>
-            </w:r>
-            <w:r>
-              <w:rPr>
-                <w:lang w:val="en-GB"/>
-              </w:rPr>
-              <w:t xml:space="preserve"> use</w:t>
-            </w:r>
-            <w:r>
-              <w:rPr>
-                <w:lang w:val="en-GB"/>
-              </w:rPr>
-              <w:t>r</w:t>
-            </w:r>
-            <w:r>
-              <w:rPr>
-                <w:lang w:val="en-GB"/>
-              </w:rPr>
-              <w:t xml:space="preserve"> object</w:t>
-            </w:r>
-            <w:r>
-              <w:rPr>
-                <w:lang w:val="en-GB"/>
-              </w:rPr>
-              <w:t xml:space="preserve"> </w:t>
-            </w:r>
-            <w:r>
-              <w:rPr>
-                <w:lang w:val="en-GB"/>
-              </w:rPr>
-              <w:t xml:space="preserve">(only containing </w:t>
-            </w:r>
-            <w:r>
-              <w:rPr>
-                <w:lang w:val="en-GB"/>
-              </w:rPr>
-              <w:t xml:space="preserve">email and </w:t>
-            </w:r>
-            <w:r>
-              <w:rPr>
-                <w:lang w:val="en-GB"/>
-              </w:rPr>
-              <w:t>id)</w:t>
-            </w:r>
-          </w:p>
-        </w:tc>
-      </w:tr>
-      <w:tr>
-        <w:tc>
-          <w:tcPr>
-            <w:tcW w:w="903" w:type="dxa"/>
-            <w:shd w:val="clear" w:color="auto" w:fill="auto"/>
-          </w:tcPr>
-          <w:p>
-            <w:pPr>
-              <w:rPr>
-                <w:lang w:val="en-GB"/>
-              </w:rPr>
-            </w:pPr>
-            <w:r>
-              <w:rPr>
-                <w:lang w:val="en-GB"/>
-              </w:rPr>
-              <w:t>get</w:t>
-            </w:r>
-          </w:p>
-        </w:tc>
-        <w:tc>
-          <w:tcPr>
-            <w:tcW w:w="4401" w:type="dxa"/>
-            <w:shd w:val="clear" w:color="auto" w:fill="auto"/>
-          </w:tcPr>
-          <w:p>
-            <w:pPr>
-              <w:rPr>
-                <w:lang w:val="en-GB"/>
-              </w:rPr>
-            </w:pPr>
-            <w:proofErr w:type="spellStart"/>
-            <w:r>
-              <w:rPr>
-                <w:lang w:val="en-GB"/>
-              </w:rPr>
-              <w:t>jobitem</w:t>
-            </w:r>
-            <w:proofErr w:type="spellEnd"/>
-            <w:r>
-              <w:rPr>
-                <w:lang w:val="en-GB"/>
-              </w:rPr>
-              <w:t>/search</w:t>
-            </w:r>
-            <w:proofErr w:type="gramStart"/>
-            <w:r>
-              <w:rPr>
-                <w:lang w:val="en-GB"/>
-              </w:rPr>
-              <w:t>/:term</w:t>
-            </w:r>
-            <w:proofErr w:type="gramEnd"/>
-          </w:p>
-        </w:tc>
-        <w:tc>
-          <w:tcPr>
-            <w:tcW w:w="3196" w:type="dxa"/>
-            <w:shd w:val="clear" w:color="auto" w:fill="auto"/>
-          </w:tcPr>
-          <w:p>
-            <w:pPr>
-              <w:rPr>
-                <w:lang w:val="en-GB"/>
-              </w:rPr>
-            </w:pPr>
-          </w:p>
-        </w:tc>
-        <w:tc>
-          <w:tcPr>
-            <w:tcW w:w="1843" w:type="dxa"/>
-            <w:shd w:val="clear" w:color="auto" w:fill="auto"/>
-          </w:tcPr>
-          <w:p>
-            <w:pPr>
-              <w:rPr>
-                <w:lang w:val="en-GB"/>
-              </w:rPr>
-            </w:pPr>
             <w:proofErr w:type="spellStart"/>
             <w:r>
               <w:rPr>
@@ -4005,6 +4005,12 @@
                 <w:lang w:val="en-GB"/>
               </w:rPr>
               <w:t>. Returns map of according items</w:t>
+            </w:r>
+            <w:r>
+              <w:rPr>
+                <w:lang w:val="en-GB"/>
+              </w:rPr>
+              <w:t xml:space="preserve"> (only if they were accepted)</w:t>
             </w:r>
           </w:p>
         </w:tc>
@@ -4296,7 +4302,7 @@
     <w:lsdException w:name="Table Web 2" w:semiHidden="1" w:unhideWhenUsed="1"/>
     <w:lsdException w:name="Table Web 3" w:semiHidden="1" w:unhideWhenUsed="1"/>
     <w:lsdException w:name="Balloon Text" w:semiHidden="1" w:unhideWhenUsed="1"/>
-    <w:lsdException w:name="Table Grid" w:semiHidden="1" w:uiPriority="39" w:unhideWhenUsed="1"/>
+    <w:lsdException w:name="Table Grid" w:uiPriority="39"/>
     <w:lsdException w:name="Table Theme" w:semiHidden="1" w:unhideWhenUsed="1"/>
     <w:lsdException w:name="Placeholder Text" w:semiHidden="1"/>
     <w:lsdException w:name="No Spacing" w:uiPriority="1" w:qFormat="1"/>
@@ -4871,7 +4877,7 @@
 </file>
 
 <file path=customXml/itemProps1.xml><?xml version="1.0" encoding="utf-8"?>
-<ds:datastoreItem xmlns:ds="http://schemas.openxmlformats.org/officeDocument/2006/customXml" ds:itemID="{F972597D-E7ED-4A30-A45A-43652CF9303E}">
+<ds:datastoreItem xmlns:ds="http://schemas.openxmlformats.org/officeDocument/2006/customXml" ds:itemID="{06BB7E33-CE6E-45A0-9F40-54AAE8189CFB}">
   <ds:schemaRefs>
     <ds:schemaRef ds:uri="http://schemas.openxmlformats.org/officeDocument/2006/bibliography"/>
   </ds:schemaRefs>

</xml_diff>

<commit_message>
- user can keep his email address (bugfix), added some tests
</commit_message>
<xml_diff>
--- a/Documentation/Milestone 3/Requests.docx
+++ b/Documentation/Milestone 3/Requests.docx
@@ -1,6 +1,6 @@
 
 <file path=word/document.xml><?xml version="1.0" encoding="utf-8"?>
-<w:document xmlns:wpc="http://schemas.microsoft.com/office/word/2010/wordprocessingCanvas" xmlns:cx="http://schemas.microsoft.com/office/drawing/2014/chartex" xmlns:cx1="http://schemas.microsoft.com/office/drawing/2015/9/8/chartex" xmlns:cx2="http://schemas.microsoft.com/office/drawing/2015/10/21/chartex" xmlns:cx3="http://schemas.microsoft.com/office/drawing/2016/5/9/chartex" xmlns:cx4="http://schemas.microsoft.com/office/drawing/2016/5/10/chartex" xmlns:cx5="http://schemas.microsoft.com/office/drawing/2016/5/11/chartex" xmlns:cx6="http://schemas.microsoft.com/office/drawing/2016/5/12/chartex" xmlns:cx7="http://schemas.microsoft.com/office/drawing/2016/5/13/chartex" xmlns:cx8="http://schemas.microsoft.com/office/drawing/2016/5/14/chartex" xmlns:mc="http://schemas.openxmlformats.org/markup-compatibility/2006" xmlns:aink="http://schemas.microsoft.com/office/drawing/2016/ink" xmlns:am3d="http://schemas.microsoft.com/office/drawing/2017/model3d" xmlns:o="urn:schemas-microsoft-com:office:office" xmlns:r="http://schemas.openxmlformats.org/officeDocument/2006/relationships" xmlns:m="http://schemas.openxmlformats.org/officeDocument/2006/math" xmlns:v="urn:schemas-microsoft-com:vml" xmlns:wp14="http://schemas.microsoft.com/office/word/2010/wordprocessingDrawing" xmlns:wp="http://schemas.openxmlformats.org/drawingml/2006/wordprocessingDrawing" xmlns:w10="urn:schemas-microsoft-com:office:word" xmlns:w="http://schemas.openxmlformats.org/wordprocessingml/2006/main" xmlns:w14="http://schemas.microsoft.com/office/word/2010/wordml" xmlns:w15="http://schemas.microsoft.com/office/word/2012/wordml" xmlns:w16cid="http://schemas.microsoft.com/office/word/2016/wordml/cid" xmlns:w16se="http://schemas.microsoft.com/office/word/2015/wordml/symex" xmlns:wpg="http://schemas.microsoft.com/office/word/2010/wordprocessingGroup" xmlns:wpi="http://schemas.microsoft.com/office/word/2010/wordprocessingInk" xmlns:wne="http://schemas.microsoft.com/office/word/2006/wordml" xmlns:wps="http://schemas.microsoft.com/office/word/2010/wordprocessingShape" mc:Ignorable="w14 w15 w16se w16cid wp14">
+<w:document xmlns:wpc="http://schemas.microsoft.com/office/word/2010/wordprocessingCanvas" xmlns:mc="http://schemas.openxmlformats.org/markup-compatibility/2006" xmlns:o="urn:schemas-microsoft-com:office:office" xmlns:r="http://schemas.openxmlformats.org/officeDocument/2006/relationships" xmlns:m="http://schemas.openxmlformats.org/officeDocument/2006/math" xmlns:v="urn:schemas-microsoft-com:vml" xmlns:wp14="http://schemas.microsoft.com/office/word/2010/wordprocessingDrawing" xmlns:wp="http://schemas.openxmlformats.org/drawingml/2006/wordprocessingDrawing" xmlns:w10="urn:schemas-microsoft-com:office:word" xmlns:w="http://schemas.openxmlformats.org/wordprocessingml/2006/main" xmlns:w14="http://schemas.microsoft.com/office/word/2010/wordml" xmlns:wpg="http://schemas.microsoft.com/office/word/2010/wordprocessingGroup" xmlns:wpi="http://schemas.microsoft.com/office/word/2010/wordprocessingInk" xmlns:wne="http://schemas.microsoft.com/office/word/2006/wordml" xmlns:wps="http://schemas.microsoft.com/office/word/2010/wordprocessingShape" mc:Ignorable="w14 wp14">
   <w:body>
     <w:p>
       <w:pPr>
@@ -2438,7 +2438,21 @@
               <w:rPr>
                 <w:lang w:val="de-CH"/>
               </w:rPr>
-              <w:t xml:space="preserve"> and </w:t>
+              <w:t xml:space="preserve"> </w:t>
+            </w:r>
+            <w:proofErr w:type="spellStart"/>
+            <w:r>
+              <w:rPr>
+                <w:lang w:val="de-CH"/>
+              </w:rPr>
+              <w:t>and</w:t>
+            </w:r>
+            <w:proofErr w:type="spellEnd"/>
+            <w:r>
+              <w:rPr>
+                <w:lang w:val="de-CH"/>
+              </w:rPr>
+              <w:t xml:space="preserve"> </w:t>
             </w:r>
             <w:proofErr w:type="spellStart"/>
             <w:r>
@@ -2708,7 +2722,23 @@
                 <w:highlight w:val="yellow"/>
                 <w:lang w:val="de-CH"/>
               </w:rPr>
-              <w:t xml:space="preserve">Email and </w:t>
+              <w:t xml:space="preserve">Email </w:t>
+            </w:r>
+            <w:proofErr w:type="spellStart"/>
+            <w:r>
+              <w:rPr>
+                <w:highlight w:val="yellow"/>
+                <w:lang w:val="de-CH"/>
+              </w:rPr>
+              <w:t>and</w:t>
+            </w:r>
+            <w:proofErr w:type="spellEnd"/>
+            <w:r>
+              <w:rPr>
+                <w:highlight w:val="yellow"/>
+                <w:lang w:val="de-CH"/>
+              </w:rPr>
+              <w:t xml:space="preserve"> </w:t>
             </w:r>
             <w:proofErr w:type="spellStart"/>
             <w:r>
@@ -3107,7 +3137,15 @@
               <w:rPr>
                 <w:lang w:val="en-GB"/>
               </w:rPr>
-              <w:t>/company/</w:t>
+              <w:t>/com</w:t>
+            </w:r>
+            <w:bookmarkStart w:id="0" w:name="_GoBack"/>
+            <w:bookmarkEnd w:id="0"/>
+            <w:r>
+              <w:rPr>
+                <w:lang w:val="en-GB"/>
+              </w:rPr>
+              <w:t>pany/</w:t>
             </w:r>
             <w:proofErr w:type="spellStart"/>
             <w:r>
@@ -3462,12 +3500,14 @@
           <w:p>
             <w:pPr>
               <w:rPr>
-                <w:lang w:val="de-CH"/>
-              </w:rPr>
-            </w:pPr>
-            <w:proofErr w:type="spellStart"/>
-            <w:r>
-              <w:rPr>
+                <w:b/>
+                <w:lang w:val="de-CH"/>
+              </w:rPr>
+            </w:pPr>
+            <w:proofErr w:type="spellStart"/>
+            <w:r>
+              <w:rPr>
+                <w:b/>
                 <w:lang w:val="de-CH"/>
               </w:rPr>
               <w:t>put</w:t>
@@ -3926,16 +3966,8 @@
               <w:rPr>
                 <w:lang w:val="en-GB"/>
               </w:rPr>
-              <w:t>/search</w:t>
-            </w:r>
-            <w:proofErr w:type="gramStart"/>
-            <w:r>
-              <w:rPr>
-                <w:lang w:val="en-GB"/>
-              </w:rPr>
-              <w:t>/:term</w:t>
-            </w:r>
-            <w:proofErr w:type="gramEnd"/>
+              <w:t>/search/:term</w:t>
+            </w:r>
           </w:p>
         </w:tc>
         <w:tc>
@@ -3962,8 +3994,6 @@
                 <w:lang w:val="en-GB"/>
               </w:rPr>
             </w:pPr>
-            <w:bookmarkStart w:id="0" w:name="_GoBack"/>
-            <w:bookmarkEnd w:id="0"/>
             <w:proofErr w:type="spellStart"/>
             <w:r>
               <w:rPr>
@@ -4131,7 +4161,7 @@
 </file>
 
 <file path=word/styles.xml><?xml version="1.0" encoding="utf-8"?>
-<w:styles xmlns:mc="http://schemas.openxmlformats.org/markup-compatibility/2006" xmlns:r="http://schemas.openxmlformats.org/officeDocument/2006/relationships" xmlns:w="http://schemas.openxmlformats.org/wordprocessingml/2006/main" xmlns:w14="http://schemas.microsoft.com/office/word/2010/wordml" xmlns:w15="http://schemas.microsoft.com/office/word/2012/wordml" xmlns:w16cid="http://schemas.microsoft.com/office/word/2016/wordml/cid" xmlns:w16se="http://schemas.microsoft.com/office/word/2015/wordml/symex" mc:Ignorable="w14 w15 w16se w16cid">
+<w:styles xmlns:mc="http://schemas.openxmlformats.org/markup-compatibility/2006" xmlns:r="http://schemas.openxmlformats.org/officeDocument/2006/relationships" xmlns:w="http://schemas.openxmlformats.org/wordprocessingml/2006/main" xmlns:w14="http://schemas.microsoft.com/office/word/2010/wordml" mc:Ignorable="w14">
   <w:docDefaults>
     <w:rPrDefault>
       <w:rPr>
@@ -4147,382 +4177,353 @@
       </w:pPr>
     </w:pPrDefault>
   </w:docDefaults>
-  <w:latentStyles w:defLockedState="0" w:defUIPriority="99" w:defSemiHidden="0" w:defUnhideWhenUsed="0" w:defQFormat="0" w:count="375">
-    <w:lsdException w:name="Normal" w:uiPriority="0" w:qFormat="1"/>
-    <w:lsdException w:name="heading 1" w:uiPriority="9" w:qFormat="1"/>
-    <w:lsdException w:name="heading 2" w:semiHidden="1" w:uiPriority="9" w:unhideWhenUsed="1" w:qFormat="1"/>
-    <w:lsdException w:name="heading 3" w:semiHidden="1" w:uiPriority="9" w:unhideWhenUsed="1" w:qFormat="1"/>
-    <w:lsdException w:name="heading 4" w:semiHidden="1" w:uiPriority="9" w:unhideWhenUsed="1" w:qFormat="1"/>
-    <w:lsdException w:name="heading 5" w:semiHidden="1" w:uiPriority="9" w:unhideWhenUsed="1" w:qFormat="1"/>
-    <w:lsdException w:name="heading 6" w:semiHidden="1" w:uiPriority="9" w:unhideWhenUsed="1" w:qFormat="1"/>
-    <w:lsdException w:name="heading 7" w:semiHidden="1" w:uiPriority="9" w:unhideWhenUsed="1" w:qFormat="1"/>
-    <w:lsdException w:name="heading 8" w:semiHidden="1" w:uiPriority="9" w:unhideWhenUsed="1" w:qFormat="1"/>
-    <w:lsdException w:name="heading 9" w:semiHidden="1" w:uiPriority="9" w:unhideWhenUsed="1" w:qFormat="1"/>
-    <w:lsdException w:name="index 1" w:semiHidden="1" w:unhideWhenUsed="1"/>
-    <w:lsdException w:name="index 2" w:semiHidden="1" w:unhideWhenUsed="1"/>
-    <w:lsdException w:name="index 3" w:semiHidden="1" w:unhideWhenUsed="1"/>
-    <w:lsdException w:name="index 4" w:semiHidden="1" w:unhideWhenUsed="1"/>
-    <w:lsdException w:name="index 5" w:semiHidden="1" w:unhideWhenUsed="1"/>
-    <w:lsdException w:name="index 6" w:semiHidden="1" w:unhideWhenUsed="1"/>
-    <w:lsdException w:name="index 7" w:semiHidden="1" w:unhideWhenUsed="1"/>
-    <w:lsdException w:name="index 8" w:semiHidden="1" w:unhideWhenUsed="1"/>
-    <w:lsdException w:name="index 9" w:semiHidden="1" w:unhideWhenUsed="1"/>
-    <w:lsdException w:name="toc 1" w:semiHidden="1" w:uiPriority="39" w:unhideWhenUsed="1"/>
-    <w:lsdException w:name="toc 2" w:semiHidden="1" w:uiPriority="39" w:unhideWhenUsed="1"/>
-    <w:lsdException w:name="toc 3" w:semiHidden="1" w:uiPriority="39" w:unhideWhenUsed="1"/>
-    <w:lsdException w:name="toc 4" w:semiHidden="1" w:uiPriority="39" w:unhideWhenUsed="1"/>
-    <w:lsdException w:name="toc 5" w:semiHidden="1" w:uiPriority="39" w:unhideWhenUsed="1"/>
-    <w:lsdException w:name="toc 6" w:semiHidden="1" w:uiPriority="39" w:unhideWhenUsed="1"/>
-    <w:lsdException w:name="toc 7" w:semiHidden="1" w:uiPriority="39" w:unhideWhenUsed="1"/>
-    <w:lsdException w:name="toc 8" w:semiHidden="1" w:uiPriority="39" w:unhideWhenUsed="1"/>
-    <w:lsdException w:name="toc 9" w:semiHidden="1" w:uiPriority="39" w:unhideWhenUsed="1"/>
-    <w:lsdException w:name="Normal Indent" w:semiHidden="1" w:unhideWhenUsed="1"/>
-    <w:lsdException w:name="footnote text" w:semiHidden="1" w:unhideWhenUsed="1"/>
-    <w:lsdException w:name="annotation text" w:semiHidden="1" w:unhideWhenUsed="1"/>
-    <w:lsdException w:name="header" w:semiHidden="1" w:unhideWhenUsed="1"/>
-    <w:lsdException w:name="footer" w:semiHidden="1" w:unhideWhenUsed="1"/>
-    <w:lsdException w:name="index heading" w:semiHidden="1" w:unhideWhenUsed="1"/>
-    <w:lsdException w:name="caption" w:semiHidden="1" w:uiPriority="35" w:unhideWhenUsed="1" w:qFormat="1"/>
-    <w:lsdException w:name="table of figures" w:semiHidden="1" w:unhideWhenUsed="1"/>
-    <w:lsdException w:name="envelope address" w:semiHidden="1" w:unhideWhenUsed="1"/>
-    <w:lsdException w:name="envelope return" w:semiHidden="1" w:unhideWhenUsed="1"/>
-    <w:lsdException w:name="footnote reference" w:semiHidden="1" w:unhideWhenUsed="1"/>
-    <w:lsdException w:name="annotation reference" w:semiHidden="1" w:unhideWhenUsed="1"/>
-    <w:lsdException w:name="line number" w:semiHidden="1" w:unhideWhenUsed="1"/>
-    <w:lsdException w:name="page number" w:semiHidden="1" w:unhideWhenUsed="1"/>
-    <w:lsdException w:name="endnote reference" w:semiHidden="1" w:unhideWhenUsed="1"/>
-    <w:lsdException w:name="endnote text" w:semiHidden="1" w:unhideWhenUsed="1"/>
-    <w:lsdException w:name="table of authorities" w:semiHidden="1" w:unhideWhenUsed="1"/>
-    <w:lsdException w:name="macro" w:semiHidden="1" w:unhideWhenUsed="1"/>
-    <w:lsdException w:name="toa heading" w:semiHidden="1" w:unhideWhenUsed="1"/>
-    <w:lsdException w:name="List" w:semiHidden="1" w:unhideWhenUsed="1"/>
-    <w:lsdException w:name="List Bullet" w:semiHidden="1" w:unhideWhenUsed="1"/>
-    <w:lsdException w:name="List Number" w:semiHidden="1" w:unhideWhenUsed="1"/>
-    <w:lsdException w:name="List 2" w:semiHidden="1" w:unhideWhenUsed="1"/>
-    <w:lsdException w:name="List 3" w:semiHidden="1" w:unhideWhenUsed="1"/>
-    <w:lsdException w:name="List 4" w:semiHidden="1" w:unhideWhenUsed="1"/>
-    <w:lsdException w:name="List 5" w:semiHidden="1" w:unhideWhenUsed="1"/>
-    <w:lsdException w:name="List Bullet 2" w:semiHidden="1" w:unhideWhenUsed="1"/>
-    <w:lsdException w:name="List Bullet 3" w:semiHidden="1" w:unhideWhenUsed="1"/>
-    <w:lsdException w:name="List Bullet 4" w:semiHidden="1" w:unhideWhenUsed="1"/>
-    <w:lsdException w:name="List Bullet 5" w:semiHidden="1" w:unhideWhenUsed="1"/>
-    <w:lsdException w:name="List Number 2" w:semiHidden="1" w:unhideWhenUsed="1"/>
-    <w:lsdException w:name="List Number 3" w:semiHidden="1" w:unhideWhenUsed="1"/>
-    <w:lsdException w:name="List Number 4" w:semiHidden="1" w:unhideWhenUsed="1"/>
-    <w:lsdException w:name="List Number 5" w:semiHidden="1" w:unhideWhenUsed="1"/>
-    <w:lsdException w:name="Title" w:uiPriority="10" w:qFormat="1"/>
-    <w:lsdException w:name="Closing" w:semiHidden="1" w:unhideWhenUsed="1"/>
-    <w:lsdException w:name="Signature" w:semiHidden="1" w:unhideWhenUsed="1"/>
-    <w:lsdException w:name="Default Paragraph Font" w:semiHidden="1" w:uiPriority="1" w:unhideWhenUsed="1"/>
-    <w:lsdException w:name="Body Text" w:semiHidden="1" w:unhideWhenUsed="1"/>
-    <w:lsdException w:name="Body Text Indent" w:semiHidden="1" w:unhideWhenUsed="1"/>
-    <w:lsdException w:name="List Continue" w:semiHidden="1" w:unhideWhenUsed="1"/>
-    <w:lsdException w:name="List Continue 2" w:semiHidden="1" w:unhideWhenUsed="1"/>
-    <w:lsdException w:name="List Continue 3" w:semiHidden="1" w:unhideWhenUsed="1"/>
-    <w:lsdException w:name="List Continue 4" w:semiHidden="1" w:unhideWhenUsed="1"/>
-    <w:lsdException w:name="List Continue 5" w:semiHidden="1" w:unhideWhenUsed="1"/>
-    <w:lsdException w:name="Message Header" w:semiHidden="1" w:unhideWhenUsed="1"/>
-    <w:lsdException w:name="Subtitle" w:uiPriority="11" w:qFormat="1"/>
-    <w:lsdException w:name="Salutation" w:semiHidden="1" w:unhideWhenUsed="1"/>
-    <w:lsdException w:name="Date" w:semiHidden="1" w:unhideWhenUsed="1"/>
-    <w:lsdException w:name="Body Text First Indent" w:semiHidden="1" w:unhideWhenUsed="1"/>
-    <w:lsdException w:name="Body Text First Indent 2" w:semiHidden="1" w:unhideWhenUsed="1"/>
-    <w:lsdException w:name="Note Heading" w:semiHidden="1" w:unhideWhenUsed="1"/>
-    <w:lsdException w:name="Body Text 2" w:semiHidden="1" w:unhideWhenUsed="1"/>
-    <w:lsdException w:name="Body Text 3" w:semiHidden="1" w:unhideWhenUsed="1"/>
-    <w:lsdException w:name="Body Text Indent 2" w:semiHidden="1" w:unhideWhenUsed="1"/>
-    <w:lsdException w:name="Body Text Indent 3" w:semiHidden="1" w:unhideWhenUsed="1"/>
-    <w:lsdException w:name="Block Text" w:semiHidden="1" w:unhideWhenUsed="1"/>
-    <w:lsdException w:name="Hyperlink" w:semiHidden="1" w:unhideWhenUsed="1"/>
-    <w:lsdException w:name="FollowedHyperlink" w:semiHidden="1" w:unhideWhenUsed="1"/>
-    <w:lsdException w:name="Strong" w:uiPriority="22" w:qFormat="1"/>
-    <w:lsdException w:name="Emphasis" w:uiPriority="20" w:qFormat="1"/>
-    <w:lsdException w:name="Document Map" w:semiHidden="1" w:unhideWhenUsed="1"/>
-    <w:lsdException w:name="Plain Text" w:semiHidden="1" w:unhideWhenUsed="1"/>
-    <w:lsdException w:name="E-mail Signature" w:semiHidden="1" w:unhideWhenUsed="1"/>
-    <w:lsdException w:name="HTML Top of Form" w:semiHidden="1" w:unhideWhenUsed="1"/>
-    <w:lsdException w:name="HTML Bottom of Form" w:semiHidden="1" w:unhideWhenUsed="1"/>
-    <w:lsdException w:name="Normal (Web)" w:semiHidden="1" w:unhideWhenUsed="1"/>
-    <w:lsdException w:name="HTML Acronym" w:semiHidden="1" w:unhideWhenUsed="1"/>
-    <w:lsdException w:name="HTML Address" w:semiHidden="1" w:unhideWhenUsed="1"/>
-    <w:lsdException w:name="HTML Cite" w:semiHidden="1" w:unhideWhenUsed="1"/>
-    <w:lsdException w:name="HTML Code" w:semiHidden="1" w:unhideWhenUsed="1"/>
-    <w:lsdException w:name="HTML Definition" w:semiHidden="1" w:unhideWhenUsed="1"/>
-    <w:lsdException w:name="HTML Keyboard" w:semiHidden="1" w:unhideWhenUsed="1"/>
-    <w:lsdException w:name="HTML Preformatted" w:semiHidden="1" w:unhideWhenUsed="1"/>
-    <w:lsdException w:name="HTML Sample" w:semiHidden="1" w:unhideWhenUsed="1"/>
-    <w:lsdException w:name="HTML Typewriter" w:semiHidden="1" w:unhideWhenUsed="1"/>
-    <w:lsdException w:name="HTML Variable" w:semiHidden="1" w:unhideWhenUsed="1"/>
-    <w:lsdException w:name="Normal Table" w:semiHidden="1" w:unhideWhenUsed="1"/>
-    <w:lsdException w:name="annotation subject" w:semiHidden="1" w:unhideWhenUsed="1"/>
-    <w:lsdException w:name="No List" w:semiHidden="1" w:unhideWhenUsed="1"/>
-    <w:lsdException w:name="Outline List 1" w:semiHidden="1" w:unhideWhenUsed="1"/>
-    <w:lsdException w:name="Outline List 2" w:semiHidden="1" w:unhideWhenUsed="1"/>
-    <w:lsdException w:name="Outline List 3" w:semiHidden="1" w:unhideWhenUsed="1"/>
-    <w:lsdException w:name="Table Simple 1" w:semiHidden="1" w:unhideWhenUsed="1"/>
-    <w:lsdException w:name="Table Simple 2" w:semiHidden="1" w:unhideWhenUsed="1"/>
-    <w:lsdException w:name="Table Simple 3" w:semiHidden="1" w:unhideWhenUsed="1"/>
-    <w:lsdException w:name="Table Classic 1" w:semiHidden="1" w:unhideWhenUsed="1"/>
-    <w:lsdException w:name="Table Classic 2" w:semiHidden="1" w:unhideWhenUsed="1"/>
-    <w:lsdException w:name="Table Classic 3" w:semiHidden="1" w:unhideWhenUsed="1"/>
-    <w:lsdException w:name="Table Classic 4" w:semiHidden="1" w:unhideWhenUsed="1"/>
-    <w:lsdException w:name="Table Colorful 1" w:semiHidden="1" w:unhideWhenUsed="1"/>
-    <w:lsdException w:name="Table Colorful 2" w:semiHidden="1" w:unhideWhenUsed="1"/>
-    <w:lsdException w:name="Table Colorful 3" w:semiHidden="1" w:unhideWhenUsed="1"/>
-    <w:lsdException w:name="Table Columns 1" w:semiHidden="1" w:unhideWhenUsed="1"/>
-    <w:lsdException w:name="Table Columns 2" w:semiHidden="1" w:unhideWhenUsed="1"/>
-    <w:lsdException w:name="Table Columns 3" w:semiHidden="1" w:unhideWhenUsed="1"/>
-    <w:lsdException w:name="Table Columns 4" w:semiHidden="1" w:unhideWhenUsed="1"/>
-    <w:lsdException w:name="Table Columns 5" w:semiHidden="1" w:unhideWhenUsed="1"/>
-    <w:lsdException w:name="Table Grid 1" w:semiHidden="1" w:unhideWhenUsed="1"/>
-    <w:lsdException w:name="Table Grid 2" w:semiHidden="1" w:unhideWhenUsed="1"/>
-    <w:lsdException w:name="Table Grid 3" w:semiHidden="1" w:unhideWhenUsed="1"/>
-    <w:lsdException w:name="Table Grid 4" w:semiHidden="1" w:unhideWhenUsed="1"/>
-    <w:lsdException w:name="Table Grid 5" w:semiHidden="1" w:unhideWhenUsed="1"/>
-    <w:lsdException w:name="Table Grid 6" w:semiHidden="1" w:unhideWhenUsed="1"/>
-    <w:lsdException w:name="Table Grid 7" w:semiHidden="1" w:unhideWhenUsed="1"/>
-    <w:lsdException w:name="Table Grid 8" w:semiHidden="1" w:unhideWhenUsed="1"/>
-    <w:lsdException w:name="Table List 1" w:semiHidden="1" w:unhideWhenUsed="1"/>
-    <w:lsdException w:name="Table List 2" w:semiHidden="1" w:unhideWhenUsed="1"/>
-    <w:lsdException w:name="Table List 3" w:semiHidden="1" w:unhideWhenUsed="1"/>
-    <w:lsdException w:name="Table List 4" w:semiHidden="1" w:unhideWhenUsed="1"/>
-    <w:lsdException w:name="Table List 5" w:semiHidden="1" w:unhideWhenUsed="1"/>
-    <w:lsdException w:name="Table List 6" w:semiHidden="1" w:unhideWhenUsed="1"/>
-    <w:lsdException w:name="Table List 7" w:semiHidden="1" w:unhideWhenUsed="1"/>
-    <w:lsdException w:name="Table List 8" w:semiHidden="1" w:unhideWhenUsed="1"/>
-    <w:lsdException w:name="Table 3D effects 1" w:semiHidden="1" w:unhideWhenUsed="1"/>
-    <w:lsdException w:name="Table 3D effects 2" w:semiHidden="1" w:unhideWhenUsed="1"/>
-    <w:lsdException w:name="Table 3D effects 3" w:semiHidden="1" w:unhideWhenUsed="1"/>
-    <w:lsdException w:name="Table Contemporary" w:semiHidden="1" w:unhideWhenUsed="1"/>
-    <w:lsdException w:name="Table Elegant" w:semiHidden="1" w:unhideWhenUsed="1"/>
-    <w:lsdException w:name="Table Professional" w:semiHidden="1" w:unhideWhenUsed="1"/>
-    <w:lsdException w:name="Table Subtle 1" w:semiHidden="1" w:unhideWhenUsed="1"/>
-    <w:lsdException w:name="Table Subtle 2" w:semiHidden="1" w:unhideWhenUsed="1"/>
-    <w:lsdException w:name="Table Web 1" w:semiHidden="1" w:unhideWhenUsed="1"/>
-    <w:lsdException w:name="Table Web 2" w:semiHidden="1" w:unhideWhenUsed="1"/>
-    <w:lsdException w:name="Table Web 3" w:semiHidden="1" w:unhideWhenUsed="1"/>
-    <w:lsdException w:name="Balloon Text" w:semiHidden="1" w:unhideWhenUsed="1"/>
-    <w:lsdException w:name="Table Grid" w:uiPriority="39"/>
-    <w:lsdException w:name="Table Theme" w:semiHidden="1" w:unhideWhenUsed="1"/>
-    <w:lsdException w:name="Placeholder Text" w:semiHidden="1"/>
-    <w:lsdException w:name="No Spacing" w:uiPriority="1" w:qFormat="1"/>
-    <w:lsdException w:name="Light Shading" w:uiPriority="60"/>
-    <w:lsdException w:name="Light List" w:uiPriority="61"/>
-    <w:lsdException w:name="Light Grid" w:uiPriority="62"/>
-    <w:lsdException w:name="Medium Shading 1" w:uiPriority="63"/>
-    <w:lsdException w:name="Medium Shading 2" w:uiPriority="64"/>
-    <w:lsdException w:name="Medium List 1" w:uiPriority="65"/>
-    <w:lsdException w:name="Medium List 2" w:uiPriority="66"/>
-    <w:lsdException w:name="Medium Grid 1" w:uiPriority="67"/>
-    <w:lsdException w:name="Medium Grid 2" w:uiPriority="68"/>
-    <w:lsdException w:name="Medium Grid 3" w:uiPriority="69"/>
-    <w:lsdException w:name="Dark List" w:uiPriority="70"/>
-    <w:lsdException w:name="Colorful Shading" w:uiPriority="71"/>
-    <w:lsdException w:name="Colorful List" w:uiPriority="72"/>
-    <w:lsdException w:name="Colorful Grid" w:uiPriority="73"/>
-    <w:lsdException w:name="Light Shading Accent 1" w:uiPriority="60"/>
-    <w:lsdException w:name="Light List Accent 1" w:uiPriority="61"/>
-    <w:lsdException w:name="Light Grid Accent 1" w:uiPriority="62"/>
-    <w:lsdException w:name="Medium Shading 1 Accent 1" w:uiPriority="63"/>
-    <w:lsdException w:name="Medium Shading 2 Accent 1" w:uiPriority="64"/>
-    <w:lsdException w:name="Medium List 1 Accent 1" w:uiPriority="65"/>
-    <w:lsdException w:name="Revision" w:semiHidden="1"/>
-    <w:lsdException w:name="List Paragraph" w:uiPriority="34" w:qFormat="1"/>
-    <w:lsdException w:name="Quote" w:uiPriority="29" w:qFormat="1"/>
-    <w:lsdException w:name="Intense Quote" w:uiPriority="30" w:qFormat="1"/>
-    <w:lsdException w:name="Medium List 2 Accent 1" w:uiPriority="66"/>
-    <w:lsdException w:name="Medium Grid 1 Accent 1" w:uiPriority="67"/>
-    <w:lsdException w:name="Medium Grid 2 Accent 1" w:uiPriority="68"/>
-    <w:lsdException w:name="Medium Grid 3 Accent 1" w:uiPriority="69"/>
-    <w:lsdException w:name="Dark List Accent 1" w:uiPriority="70"/>
-    <w:lsdException w:name="Colorful Shading Accent 1" w:uiPriority="71"/>
-    <w:lsdException w:name="Colorful List Accent 1" w:uiPriority="72"/>
-    <w:lsdException w:name="Colorful Grid Accent 1" w:uiPriority="73"/>
-    <w:lsdException w:name="Light Shading Accent 2" w:uiPriority="60"/>
-    <w:lsdException w:name="Light List Accent 2" w:uiPriority="61"/>
-    <w:lsdException w:name="Light Grid Accent 2" w:uiPriority="62"/>
-    <w:lsdException w:name="Medium Shading 1 Accent 2" w:uiPriority="63"/>
-    <w:lsdException w:name="Medium Shading 2 Accent 2" w:uiPriority="64"/>
-    <w:lsdException w:name="Medium List 1 Accent 2" w:uiPriority="65"/>
-    <w:lsdException w:name="Medium List 2 Accent 2" w:uiPriority="66"/>
-    <w:lsdException w:name="Medium Grid 1 Accent 2" w:uiPriority="67"/>
-    <w:lsdException w:name="Medium Grid 2 Accent 2" w:uiPriority="68"/>
-    <w:lsdException w:name="Medium Grid 3 Accent 2" w:uiPriority="69"/>
-    <w:lsdException w:name="Dark List Accent 2" w:uiPriority="70"/>
-    <w:lsdException w:name="Colorful Shading Accent 2" w:uiPriority="71"/>
-    <w:lsdException w:name="Colorful List Accent 2" w:uiPriority="72"/>
-    <w:lsdException w:name="Colorful Grid Accent 2" w:uiPriority="73"/>
-    <w:lsdException w:name="Light Shading Accent 3" w:uiPriority="60"/>
-    <w:lsdException w:name="Light List Accent 3" w:uiPriority="61"/>
-    <w:lsdException w:name="Light Grid Accent 3" w:uiPriority="62"/>
-    <w:lsdException w:name="Medium Shading 1 Accent 3" w:uiPriority="63"/>
-    <w:lsdException w:name="Medium Shading 2 Accent 3" w:uiPriority="64"/>
-    <w:lsdException w:name="Medium List 1 Accent 3" w:uiPriority="65"/>
-    <w:lsdException w:name="Medium List 2 Accent 3" w:uiPriority="66"/>
-    <w:lsdException w:name="Medium Grid 1 Accent 3" w:uiPriority="67"/>
-    <w:lsdException w:name="Medium Grid 2 Accent 3" w:uiPriority="68"/>
-    <w:lsdException w:name="Medium Grid 3 Accent 3" w:uiPriority="69"/>
-    <w:lsdException w:name="Dark List Accent 3" w:uiPriority="70"/>
-    <w:lsdException w:name="Colorful Shading Accent 3" w:uiPriority="71"/>
-    <w:lsdException w:name="Colorful List Accent 3" w:uiPriority="72"/>
-    <w:lsdException w:name="Colorful Grid Accent 3" w:uiPriority="73"/>
-    <w:lsdException w:name="Light Shading Accent 4" w:uiPriority="60"/>
-    <w:lsdException w:name="Light List Accent 4" w:uiPriority="61"/>
-    <w:lsdException w:name="Light Grid Accent 4" w:uiPriority="62"/>
-    <w:lsdException w:name="Medium Shading 1 Accent 4" w:uiPriority="63"/>
-    <w:lsdException w:name="Medium Shading 2 Accent 4" w:uiPriority="64"/>
-    <w:lsdException w:name="Medium List 1 Accent 4" w:uiPriority="65"/>
-    <w:lsdException w:name="Medium List 2 Accent 4" w:uiPriority="66"/>
-    <w:lsdException w:name="Medium Grid 1 Accent 4" w:uiPriority="67"/>
-    <w:lsdException w:name="Medium Grid 2 Accent 4" w:uiPriority="68"/>
-    <w:lsdException w:name="Medium Grid 3 Accent 4" w:uiPriority="69"/>
-    <w:lsdException w:name="Dark List Accent 4" w:uiPriority="70"/>
-    <w:lsdException w:name="Colorful Shading Accent 4" w:uiPriority="71"/>
-    <w:lsdException w:name="Colorful List Accent 4" w:uiPriority="72"/>
-    <w:lsdException w:name="Colorful Grid Accent 4" w:uiPriority="73"/>
-    <w:lsdException w:name="Light Shading Accent 5" w:uiPriority="60"/>
-    <w:lsdException w:name="Light List Accent 5" w:uiPriority="61"/>
-    <w:lsdException w:name="Light Grid Accent 5" w:uiPriority="62"/>
-    <w:lsdException w:name="Medium Shading 1 Accent 5" w:uiPriority="63"/>
-    <w:lsdException w:name="Medium Shading 2 Accent 5" w:uiPriority="64"/>
-    <w:lsdException w:name="Medium List 1 Accent 5" w:uiPriority="65"/>
-    <w:lsdException w:name="Medium List 2 Accent 5" w:uiPriority="66"/>
-    <w:lsdException w:name="Medium Grid 1 Accent 5" w:uiPriority="67"/>
-    <w:lsdException w:name="Medium Grid 2 Accent 5" w:uiPriority="68"/>
-    <w:lsdException w:name="Medium Grid 3 Accent 5" w:uiPriority="69"/>
-    <w:lsdException w:name="Dark List Accent 5" w:uiPriority="70"/>
-    <w:lsdException w:name="Colorful Shading Accent 5" w:uiPriority="71"/>
-    <w:lsdException w:name="Colorful List Accent 5" w:uiPriority="72"/>
-    <w:lsdException w:name="Colorful Grid Accent 5" w:uiPriority="73"/>
-    <w:lsdException w:name="Light Shading Accent 6" w:uiPriority="60"/>
-    <w:lsdException w:name="Light List Accent 6" w:uiPriority="61"/>
-    <w:lsdException w:name="Light Grid Accent 6" w:uiPriority="62"/>
-    <w:lsdException w:name="Medium Shading 1 Accent 6" w:uiPriority="63"/>
-    <w:lsdException w:name="Medium Shading 2 Accent 6" w:uiPriority="64"/>
-    <w:lsdException w:name="Medium List 1 Accent 6" w:uiPriority="65"/>
-    <w:lsdException w:name="Medium List 2 Accent 6" w:uiPriority="66"/>
-    <w:lsdException w:name="Medium Grid 1 Accent 6" w:uiPriority="67"/>
-    <w:lsdException w:name="Medium Grid 2 Accent 6" w:uiPriority="68"/>
-    <w:lsdException w:name="Medium Grid 3 Accent 6" w:uiPriority="69"/>
-    <w:lsdException w:name="Dark List Accent 6" w:uiPriority="70"/>
-    <w:lsdException w:name="Colorful Shading Accent 6" w:uiPriority="71"/>
-    <w:lsdException w:name="Colorful List Accent 6" w:uiPriority="72"/>
-    <w:lsdException w:name="Colorful Grid Accent 6" w:uiPriority="73"/>
-    <w:lsdException w:name="Subtle Emphasis" w:uiPriority="19" w:qFormat="1"/>
-    <w:lsdException w:name="Intense Emphasis" w:uiPriority="21" w:qFormat="1"/>
-    <w:lsdException w:name="Subtle Reference" w:uiPriority="31" w:qFormat="1"/>
-    <w:lsdException w:name="Intense Reference" w:uiPriority="32" w:qFormat="1"/>
-    <w:lsdException w:name="Book Title" w:uiPriority="33" w:qFormat="1"/>
-    <w:lsdException w:name="Bibliography" w:semiHidden="1" w:uiPriority="37" w:unhideWhenUsed="1"/>
-    <w:lsdException w:name="TOC Heading" w:semiHidden="1" w:uiPriority="39" w:unhideWhenUsed="1" w:qFormat="1"/>
-    <w:lsdException w:name="Plain Table 1" w:uiPriority="41"/>
-    <w:lsdException w:name="Plain Table 2" w:uiPriority="42"/>
-    <w:lsdException w:name="Plain Table 3" w:uiPriority="43"/>
-    <w:lsdException w:name="Plain Table 4" w:uiPriority="44"/>
-    <w:lsdException w:name="Plain Table 5" w:uiPriority="45"/>
-    <w:lsdException w:name="Grid Table Light" w:uiPriority="40"/>
-    <w:lsdException w:name="Grid Table 1 Light" w:uiPriority="46"/>
-    <w:lsdException w:name="Grid Table 2" w:uiPriority="47"/>
-    <w:lsdException w:name="Grid Table 3" w:uiPriority="48"/>
-    <w:lsdException w:name="Grid Table 4" w:uiPriority="49"/>
-    <w:lsdException w:name="Grid Table 5 Dark" w:uiPriority="50"/>
-    <w:lsdException w:name="Grid Table 6 Colorful" w:uiPriority="51"/>
-    <w:lsdException w:name="Grid Table 7 Colorful" w:uiPriority="52"/>
-    <w:lsdException w:name="Grid Table 1 Light Accent 1" w:uiPriority="46"/>
-    <w:lsdException w:name="Grid Table 2 Accent 1" w:uiPriority="47"/>
-    <w:lsdException w:name="Grid Table 3 Accent 1" w:uiPriority="48"/>
-    <w:lsdException w:name="Grid Table 4 Accent 1" w:uiPriority="49"/>
-    <w:lsdException w:name="Grid Table 5 Dark Accent 1" w:uiPriority="50"/>
-    <w:lsdException w:name="Grid Table 6 Colorful Accent 1" w:uiPriority="51"/>
-    <w:lsdException w:name="Grid Table 7 Colorful Accent 1" w:uiPriority="52"/>
-    <w:lsdException w:name="Grid Table 1 Light Accent 2" w:uiPriority="46"/>
-    <w:lsdException w:name="Grid Table 2 Accent 2" w:uiPriority="47"/>
-    <w:lsdException w:name="Grid Table 3 Accent 2" w:uiPriority="48"/>
-    <w:lsdException w:name="Grid Table 4 Accent 2" w:uiPriority="49"/>
-    <w:lsdException w:name="Grid Table 5 Dark Accent 2" w:uiPriority="50"/>
-    <w:lsdException w:name="Grid Table 6 Colorful Accent 2" w:uiPriority="51"/>
-    <w:lsdException w:name="Grid Table 7 Colorful Accent 2" w:uiPriority="52"/>
-    <w:lsdException w:name="Grid Table 1 Light Accent 3" w:uiPriority="46"/>
-    <w:lsdException w:name="Grid Table 2 Accent 3" w:uiPriority="47"/>
-    <w:lsdException w:name="Grid Table 3 Accent 3" w:uiPriority="48"/>
-    <w:lsdException w:name="Grid Table 4 Accent 3" w:uiPriority="49"/>
-    <w:lsdException w:name="Grid Table 5 Dark Accent 3" w:uiPriority="50"/>
-    <w:lsdException w:name="Grid Table 6 Colorful Accent 3" w:uiPriority="51"/>
-    <w:lsdException w:name="Grid Table 7 Colorful Accent 3" w:uiPriority="52"/>
-    <w:lsdException w:name="Grid Table 1 Light Accent 4" w:uiPriority="46"/>
-    <w:lsdException w:name="Grid Table 2 Accent 4" w:uiPriority="47"/>
-    <w:lsdException w:name="Grid Table 3 Accent 4" w:uiPriority="48"/>
-    <w:lsdException w:name="Grid Table 4 Accent 4" w:uiPriority="49"/>
-    <w:lsdException w:name="Grid Table 5 Dark Accent 4" w:uiPriority="50"/>
-    <w:lsdException w:name="Grid Table 6 Colorful Accent 4" w:uiPriority="51"/>
-    <w:lsdException w:name="Grid Table 7 Colorful Accent 4" w:uiPriority="52"/>
-    <w:lsdException w:name="Grid Table 1 Light Accent 5" w:uiPriority="46"/>
-    <w:lsdException w:name="Grid Table 2 Accent 5" w:uiPriority="47"/>
-    <w:lsdException w:name="Grid Table 3 Accent 5" w:uiPriority="48"/>
-    <w:lsdException w:name="Grid Table 4 Accent 5" w:uiPriority="49"/>
-    <w:lsdException w:name="Grid Table 5 Dark Accent 5" w:uiPriority="50"/>
-    <w:lsdException w:name="Grid Table 6 Colorful Accent 5" w:uiPriority="51"/>
-    <w:lsdException w:name="Grid Table 7 Colorful Accent 5" w:uiPriority="52"/>
-    <w:lsdException w:name="Grid Table 1 Light Accent 6" w:uiPriority="46"/>
-    <w:lsdException w:name="Grid Table 2 Accent 6" w:uiPriority="47"/>
-    <w:lsdException w:name="Grid Table 3 Accent 6" w:uiPriority="48"/>
-    <w:lsdException w:name="Grid Table 4 Accent 6" w:uiPriority="49"/>
-    <w:lsdException w:name="Grid Table 5 Dark Accent 6" w:uiPriority="50"/>
-    <w:lsdException w:name="Grid Table 6 Colorful Accent 6" w:uiPriority="51"/>
-    <w:lsdException w:name="Grid Table 7 Colorful Accent 6" w:uiPriority="52"/>
-    <w:lsdException w:name="List Table 1 Light" w:uiPriority="46"/>
-    <w:lsdException w:name="List Table 2" w:uiPriority="47"/>
-    <w:lsdException w:name="List Table 3" w:uiPriority="48"/>
-    <w:lsdException w:name="List Table 4" w:uiPriority="49"/>
-    <w:lsdException w:name="List Table 5 Dark" w:uiPriority="50"/>
-    <w:lsdException w:name="List Table 6 Colorful" w:uiPriority="51"/>
-    <w:lsdException w:name="List Table 7 Colorful" w:uiPriority="52"/>
-    <w:lsdException w:name="List Table 1 Light Accent 1" w:uiPriority="46"/>
-    <w:lsdException w:name="List Table 2 Accent 1" w:uiPriority="47"/>
-    <w:lsdException w:name="List Table 3 Accent 1" w:uiPriority="48"/>
-    <w:lsdException w:name="List Table 4 Accent 1" w:uiPriority="49"/>
-    <w:lsdException w:name="List Table 5 Dark Accent 1" w:uiPriority="50"/>
-    <w:lsdException w:name="List Table 6 Colorful Accent 1" w:uiPriority="51"/>
-    <w:lsdException w:name="List Table 7 Colorful Accent 1" w:uiPriority="52"/>
-    <w:lsdException w:name="List Table 1 Light Accent 2" w:uiPriority="46"/>
-    <w:lsdException w:name="List Table 2 Accent 2" w:uiPriority="47"/>
-    <w:lsdException w:name="List Table 3 Accent 2" w:uiPriority="48"/>
-    <w:lsdException w:name="List Table 4 Accent 2" w:uiPriority="49"/>
-    <w:lsdException w:name="List Table 5 Dark Accent 2" w:uiPriority="50"/>
-    <w:lsdException w:name="List Table 6 Colorful Accent 2" w:uiPriority="51"/>
-    <w:lsdException w:name="List Table 7 Colorful Accent 2" w:uiPriority="52"/>
-    <w:lsdException w:name="List Table 1 Light Accent 3" w:uiPriority="46"/>
-    <w:lsdException w:name="List Table 2 Accent 3" w:uiPriority="47"/>
-    <w:lsdException w:name="List Table 3 Accent 3" w:uiPriority="48"/>
-    <w:lsdException w:name="List Table 4 Accent 3" w:uiPriority="49"/>
-    <w:lsdException w:name="List Table 5 Dark Accent 3" w:uiPriority="50"/>
-    <w:lsdException w:name="List Table 6 Colorful Accent 3" w:uiPriority="51"/>
-    <w:lsdException w:name="List Table 7 Colorful Accent 3" w:uiPriority="52"/>
-    <w:lsdException w:name="List Table 1 Light Accent 4" w:uiPriority="46"/>
-    <w:lsdException w:name="List Table 2 Accent 4" w:uiPriority="47"/>
-    <w:lsdException w:name="List Table 3 Accent 4" w:uiPriority="48"/>
-    <w:lsdException w:name="List Table 4 Accent 4" w:uiPriority="49"/>
-    <w:lsdException w:name="List Table 5 Dark Accent 4" w:uiPriority="50"/>
-    <w:lsdException w:name="List Table 6 Colorful Accent 4" w:uiPriority="51"/>
-    <w:lsdException w:name="List Table 7 Colorful Accent 4" w:uiPriority="52"/>
-    <w:lsdException w:name="List Table 1 Light Accent 5" w:uiPriority="46"/>
-    <w:lsdException w:name="List Table 2 Accent 5" w:uiPriority="47"/>
-    <w:lsdException w:name="List Table 3 Accent 5" w:uiPriority="48"/>
-    <w:lsdException w:name="List Table 4 Accent 5" w:uiPriority="49"/>
-    <w:lsdException w:name="List Table 5 Dark Accent 5" w:uiPriority="50"/>
-    <w:lsdException w:name="List Table 6 Colorful Accent 5" w:uiPriority="51"/>
-    <w:lsdException w:name="List Table 7 Colorful Accent 5" w:uiPriority="52"/>
-    <w:lsdException w:name="List Table 1 Light Accent 6" w:uiPriority="46"/>
-    <w:lsdException w:name="List Table 2 Accent 6" w:uiPriority="47"/>
-    <w:lsdException w:name="List Table 3 Accent 6" w:uiPriority="48"/>
-    <w:lsdException w:name="List Table 4 Accent 6" w:uiPriority="49"/>
-    <w:lsdException w:name="List Table 5 Dark Accent 6" w:uiPriority="50"/>
-    <w:lsdException w:name="List Table 6 Colorful Accent 6" w:uiPriority="51"/>
-    <w:lsdException w:name="List Table 7 Colorful Accent 6" w:uiPriority="52"/>
-    <w:lsdException w:name="Mention" w:semiHidden="1" w:unhideWhenUsed="1"/>
-    <w:lsdException w:name="Smart Hyperlink" w:semiHidden="1" w:unhideWhenUsed="1"/>
-    <w:lsdException w:name="Hashtag" w:semiHidden="1" w:unhideWhenUsed="1"/>
-    <w:lsdException w:name="Unresolved Mention" w:semiHidden="1" w:unhideWhenUsed="1"/>
+  <w:latentStyles w:defLockedState="0" w:defUIPriority="99" w:defSemiHidden="1" w:defUnhideWhenUsed="1" w:defQFormat="0" w:count="267">
+    <w:lsdException w:name="Normal" w:semiHidden="0" w:uiPriority="0" w:unhideWhenUsed="0" w:qFormat="1"/>
+    <w:lsdException w:name="heading 1" w:semiHidden="0" w:uiPriority="9" w:unhideWhenUsed="0" w:qFormat="1"/>
+    <w:lsdException w:name="heading 2" w:uiPriority="9" w:qFormat="1"/>
+    <w:lsdException w:name="heading 3" w:uiPriority="9" w:qFormat="1"/>
+    <w:lsdException w:name="heading 4" w:uiPriority="9" w:qFormat="1"/>
+    <w:lsdException w:name="heading 5" w:uiPriority="9" w:qFormat="1"/>
+    <w:lsdException w:name="heading 6" w:uiPriority="9" w:qFormat="1"/>
+    <w:lsdException w:name="heading 7" w:uiPriority="9" w:qFormat="1"/>
+    <w:lsdException w:name="heading 8" w:uiPriority="9" w:qFormat="1"/>
+    <w:lsdException w:name="heading 9" w:uiPriority="9" w:qFormat="1"/>
+    <w:lsdException w:name="toc 1" w:uiPriority="39"/>
+    <w:lsdException w:name="toc 2" w:uiPriority="39"/>
+    <w:lsdException w:name="toc 3" w:uiPriority="39"/>
+    <w:lsdException w:name="toc 4" w:uiPriority="39"/>
+    <w:lsdException w:name="toc 5" w:uiPriority="39"/>
+    <w:lsdException w:name="toc 6" w:uiPriority="39"/>
+    <w:lsdException w:name="toc 7" w:uiPriority="39"/>
+    <w:lsdException w:name="toc 8" w:uiPriority="39"/>
+    <w:lsdException w:name="toc 9" w:uiPriority="39"/>
+    <w:lsdException w:name="caption" w:uiPriority="35" w:qFormat="1"/>
+    <w:lsdException w:name="Title" w:semiHidden="0" w:uiPriority="10" w:unhideWhenUsed="0" w:qFormat="1"/>
+    <w:lsdException w:name="Default Paragraph Font" w:uiPriority="1"/>
+    <w:lsdException w:name="Subtitle" w:semiHidden="0" w:uiPriority="11" w:unhideWhenUsed="0" w:qFormat="1"/>
+    <w:lsdException w:name="Strong" w:semiHidden="0" w:uiPriority="22" w:unhideWhenUsed="0" w:qFormat="1"/>
+    <w:lsdException w:name="Emphasis" w:semiHidden="0" w:uiPriority="20" w:unhideWhenUsed="0" w:qFormat="1"/>
+    <w:lsdException w:name="Table Grid" w:semiHidden="0" w:uiPriority="39" w:unhideWhenUsed="0"/>
+    <w:lsdException w:name="Placeholder Text" w:unhideWhenUsed="0"/>
+    <w:lsdException w:name="No Spacing" w:semiHidden="0" w:uiPriority="1" w:unhideWhenUsed="0" w:qFormat="1"/>
+    <w:lsdException w:name="Light Shading" w:semiHidden="0" w:uiPriority="60" w:unhideWhenUsed="0"/>
+    <w:lsdException w:name="Light List" w:semiHidden="0" w:uiPriority="61" w:unhideWhenUsed="0"/>
+    <w:lsdException w:name="Light Grid" w:semiHidden="0" w:uiPriority="62" w:unhideWhenUsed="0"/>
+    <w:lsdException w:name="Medium Shading 1" w:semiHidden="0" w:uiPriority="63" w:unhideWhenUsed="0"/>
+    <w:lsdException w:name="Medium Shading 2" w:semiHidden="0" w:uiPriority="64" w:unhideWhenUsed="0"/>
+    <w:lsdException w:name="Medium List 1" w:semiHidden="0" w:uiPriority="65" w:unhideWhenUsed="0"/>
+    <w:lsdException w:name="Medium List 2" w:semiHidden="0" w:uiPriority="66" w:unhideWhenUsed="0"/>
+    <w:lsdException w:name="Medium Grid 1" w:semiHidden="0" w:uiPriority="67" w:unhideWhenUsed="0"/>
+    <w:lsdException w:name="Medium Grid 2" w:semiHidden="0" w:uiPriority="68" w:unhideWhenUsed="0"/>
+    <w:lsdException w:name="Medium Grid 3" w:semiHidden="0" w:uiPriority="69" w:unhideWhenUsed="0"/>
+    <w:lsdException w:name="Dark List" w:semiHidden="0" w:uiPriority="70" w:unhideWhenUsed="0"/>
+    <w:lsdException w:name="Colorful Shading" w:semiHidden="0" w:uiPriority="71" w:unhideWhenUsed="0"/>
+    <w:lsdException w:name="Colorful List" w:semiHidden="0" w:uiPriority="72" w:unhideWhenUsed="0"/>
+    <w:lsdException w:name="Colorful Grid" w:semiHidden="0" w:uiPriority="73" w:unhideWhenUsed="0"/>
+    <w:lsdException w:name="Light Shading Accent 1" w:semiHidden="0" w:uiPriority="60" w:unhideWhenUsed="0"/>
+    <w:lsdException w:name="Light List Accent 1" w:semiHidden="0" w:uiPriority="61" w:unhideWhenUsed="0"/>
+    <w:lsdException w:name="Light Grid Accent 1" w:semiHidden="0" w:uiPriority="62" w:unhideWhenUsed="0"/>
+    <w:lsdException w:name="Medium Shading 1 Accent 1" w:semiHidden="0" w:uiPriority="63" w:unhideWhenUsed="0"/>
+    <w:lsdException w:name="Medium Shading 2 Accent 1" w:semiHidden="0" w:uiPriority="64" w:unhideWhenUsed="0"/>
+    <w:lsdException w:name="Medium List 1 Accent 1" w:semiHidden="0" w:uiPriority="65" w:unhideWhenUsed="0"/>
+    <w:lsdException w:name="Revision" w:unhideWhenUsed="0"/>
+    <w:lsdException w:name="List Paragraph" w:semiHidden="0" w:uiPriority="34" w:unhideWhenUsed="0" w:qFormat="1"/>
+    <w:lsdException w:name="Quote" w:semiHidden="0" w:uiPriority="29" w:unhideWhenUsed="0" w:qFormat="1"/>
+    <w:lsdException w:name="Intense Quote" w:semiHidden="0" w:uiPriority="30" w:unhideWhenUsed="0" w:qFormat="1"/>
+    <w:lsdException w:name="Medium List 2 Accent 1" w:semiHidden="0" w:uiPriority="66" w:unhideWhenUsed="0"/>
+    <w:lsdException w:name="Medium Grid 1 Accent 1" w:semiHidden="0" w:uiPriority="67" w:unhideWhenUsed="0"/>
+    <w:lsdException w:name="Medium Grid 2 Accent 1" w:semiHidden="0" w:uiPriority="68" w:unhideWhenUsed="0"/>
+    <w:lsdException w:name="Medium Grid 3 Accent 1" w:semiHidden="0" w:uiPriority="69" w:unhideWhenUsed="0"/>
+    <w:lsdException w:name="Dark List Accent 1" w:semiHidden="0" w:uiPriority="70" w:unhideWhenUsed="0"/>
+    <w:lsdException w:name="Colorful Shading Accent 1" w:semiHidden="0" w:uiPriority="71" w:unhideWhenUsed="0"/>
+    <w:lsdException w:name="Colorful List Accent 1" w:semiHidden="0" w:uiPriority="72" w:unhideWhenUsed="0"/>
+    <w:lsdException w:name="Colorful Grid Accent 1" w:semiHidden="0" w:uiPriority="73" w:unhideWhenUsed="0"/>
+    <w:lsdException w:name="Light Shading Accent 2" w:semiHidden="0" w:uiPriority="60" w:unhideWhenUsed="0"/>
+    <w:lsdException w:name="Light List Accent 2" w:semiHidden="0" w:uiPriority="61" w:unhideWhenUsed="0"/>
+    <w:lsdException w:name="Light Grid Accent 2" w:semiHidden="0" w:uiPriority="62" w:unhideWhenUsed="0"/>
+    <w:lsdException w:name="Medium Shading 1 Accent 2" w:semiHidden="0" w:uiPriority="63" w:unhideWhenUsed="0"/>
+    <w:lsdException w:name="Medium Shading 2 Accent 2" w:semiHidden="0" w:uiPriority="64" w:unhideWhenUsed="0"/>
+    <w:lsdException w:name="Medium List 1 Accent 2" w:semiHidden="0" w:uiPriority="65" w:unhideWhenUsed="0"/>
+    <w:lsdException w:name="Medium List 2 Accent 2" w:semiHidden="0" w:uiPriority="66" w:unhideWhenUsed="0"/>
+    <w:lsdException w:name="Medium Grid 1 Accent 2" w:semiHidden="0" w:uiPriority="67" w:unhideWhenUsed="0"/>
+    <w:lsdException w:name="Medium Grid 2 Accent 2" w:semiHidden="0" w:uiPriority="68" w:unhideWhenUsed="0"/>
+    <w:lsdException w:name="Medium Grid 3 Accent 2" w:semiHidden="0" w:uiPriority="69" w:unhideWhenUsed="0"/>
+    <w:lsdException w:name="Dark List Accent 2" w:semiHidden="0" w:uiPriority="70" w:unhideWhenUsed="0"/>
+    <w:lsdException w:name="Colorful Shading Accent 2" w:semiHidden="0" w:uiPriority="71" w:unhideWhenUsed="0"/>
+    <w:lsdException w:name="Colorful List Accent 2" w:semiHidden="0" w:uiPriority="72" w:unhideWhenUsed="0"/>
+    <w:lsdException w:name="Colorful Grid Accent 2" w:semiHidden="0" w:uiPriority="73" w:unhideWhenUsed="0"/>
+    <w:lsdException w:name="Light Shading Accent 3" w:semiHidden="0" w:uiPriority="60" w:unhideWhenUsed="0"/>
+    <w:lsdException w:name="Light List Accent 3" w:semiHidden="0" w:uiPriority="61" w:unhideWhenUsed="0"/>
+    <w:lsdException w:name="Light Grid Accent 3" w:semiHidden="0" w:uiPriority="62" w:unhideWhenUsed="0"/>
+    <w:lsdException w:name="Medium Shading 1 Accent 3" w:semiHidden="0" w:uiPriority="63" w:unhideWhenUsed="0"/>
+    <w:lsdException w:name="Medium Shading 2 Accent 3" w:semiHidden="0" w:uiPriority="64" w:unhideWhenUsed="0"/>
+    <w:lsdException w:name="Medium List 1 Accent 3" w:semiHidden="0" w:uiPriority="65" w:unhideWhenUsed="0"/>
+    <w:lsdException w:name="Medium List 2 Accent 3" w:semiHidden="0" w:uiPriority="66" w:unhideWhenUsed="0"/>
+    <w:lsdException w:name="Medium Grid 1 Accent 3" w:semiHidden="0" w:uiPriority="67" w:unhideWhenUsed="0"/>
+    <w:lsdException w:name="Medium Grid 2 Accent 3" w:semiHidden="0" w:uiPriority="68" w:unhideWhenUsed="0"/>
+    <w:lsdException w:name="Medium Grid 3 Accent 3" w:semiHidden="0" w:uiPriority="69" w:unhideWhenUsed="0"/>
+    <w:lsdException w:name="Dark List Accent 3" w:semiHidden="0" w:uiPriority="70" w:unhideWhenUsed="0"/>
+    <w:lsdException w:name="Colorful Shading Accent 3" w:semiHidden="0" w:uiPriority="71" w:unhideWhenUsed="0"/>
+    <w:lsdException w:name="Colorful List Accent 3" w:semiHidden="0" w:uiPriority="72" w:unhideWhenUsed="0"/>
+    <w:lsdException w:name="Colorful Grid Accent 3" w:semiHidden="0" w:uiPriority="73" w:unhideWhenUsed="0"/>
+    <w:lsdException w:name="Light Shading Accent 4" w:semiHidden="0" w:uiPriority="60" w:unhideWhenUsed="0"/>
+    <w:lsdException w:name="Light List Accent 4" w:semiHidden="0" w:uiPriority="61" w:unhideWhenUsed="0"/>
+    <w:lsdException w:name="Light Grid Accent 4" w:semiHidden="0" w:uiPriority="62" w:unhideWhenUsed="0"/>
+    <w:lsdException w:name="Medium Shading 1 Accent 4" w:semiHidden="0" w:uiPriority="63" w:unhideWhenUsed="0"/>
+    <w:lsdException w:name="Medium Shading 2 Accent 4" w:semiHidden="0" w:uiPriority="64" w:unhideWhenUsed="0"/>
+    <w:lsdException w:name="Medium List 1 Accent 4" w:semiHidden="0" w:uiPriority="65" w:unhideWhenUsed="0"/>
+    <w:lsdException w:name="Medium List 2 Accent 4" w:semiHidden="0" w:uiPriority="66" w:unhideWhenUsed="0"/>
+    <w:lsdException w:name="Medium Grid 1 Accent 4" w:semiHidden="0" w:uiPriority="67" w:unhideWhenUsed="0"/>
+    <w:lsdException w:name="Medium Grid 2 Accent 4" w:semiHidden="0" w:uiPriority="68" w:unhideWhenUsed="0"/>
+    <w:lsdException w:name="Medium Grid 3 Accent 4" w:semiHidden="0" w:uiPriority="69" w:unhideWhenUsed="0"/>
+    <w:lsdException w:name="Dark List Accent 4" w:semiHidden="0" w:uiPriority="70" w:unhideWhenUsed="0"/>
+    <w:lsdException w:name="Colorful Shading Accent 4" w:semiHidden="0" w:uiPriority="71" w:unhideWhenUsed="0"/>
+    <w:lsdException w:name="Colorful List Accent 4" w:semiHidden="0" w:uiPriority="72" w:unhideWhenUsed="0"/>
+    <w:lsdException w:name="Colorful Grid Accent 4" w:semiHidden="0" w:uiPriority="73" w:unhideWhenUsed="0"/>
+    <w:lsdException w:name="Light Shading Accent 5" w:semiHidden="0" w:uiPriority="60" w:unhideWhenUsed="0"/>
+    <w:lsdException w:name="Light List Accent 5" w:semiHidden="0" w:uiPriority="61" w:unhideWhenUsed="0"/>
+    <w:lsdException w:name="Light Grid Accent 5" w:semiHidden="0" w:uiPriority="62" w:unhideWhenUsed="0"/>
+    <w:lsdException w:name="Medium Shading 1 Accent 5" w:semiHidden="0" w:uiPriority="63" w:unhideWhenUsed="0"/>
+    <w:lsdException w:name="Medium Shading 2 Accent 5" w:semiHidden="0" w:uiPriority="64" w:unhideWhenUsed="0"/>
+    <w:lsdException w:name="Medium List 1 Accent 5" w:semiHidden="0" w:uiPriority="65" w:unhideWhenUsed="0"/>
+    <w:lsdException w:name="Medium List 2 Accent 5" w:semiHidden="0" w:uiPriority="66" w:unhideWhenUsed="0"/>
+    <w:lsdException w:name="Medium Grid 1 Accent 5" w:semiHidden="0" w:uiPriority="67" w:unhideWhenUsed="0"/>
+    <w:lsdException w:name="Medium Grid 2 Accent 5" w:semiHidden="0" w:uiPriority="68" w:unhideWhenUsed="0"/>
+    <w:lsdException w:name="Medium Grid 3 Accent 5" w:semiHidden="0" w:uiPriority="69" w:unhideWhenUsed="0"/>
+    <w:lsdException w:name="Dark List Accent 5" w:semiHidden="0" w:uiPriority="70" w:unhideWhenUsed="0"/>
+    <w:lsdException w:name="Colorful Shading Accent 5" w:semiHidden="0" w:uiPriority="71" w:unhideWhenUsed="0"/>
+    <w:lsdException w:name="Colorful List Accent 5" w:semiHidden="0" w:uiPriority="72" w:unhideWhenUsed="0"/>
+    <w:lsdException w:name="Colorful Grid Accent 5" w:semiHidden="0" w:uiPriority="73" w:unhideWhenUsed="0"/>
+    <w:lsdException w:name="Light Shading Accent 6" w:semiHidden="0" w:uiPriority="60" w:unhideWhenUsed="0"/>
+    <w:lsdException w:name="Light List Accent 6" w:semiHidden="0" w:uiPriority="61" w:unhideWhenUsed="0"/>
+    <w:lsdException w:name="Light Grid Accent 6" w:semiHidden="0" w:uiPriority="62" w:unhideWhenUsed="0"/>
+    <w:lsdException w:name="Medium Shading 1 Accent 6" w:semiHidden="0" w:uiPriority="63" w:unhideWhenUsed="0"/>
+    <w:lsdException w:name="Medium Shading 2 Accent 6" w:semiHidden="0" w:uiPriority="64" w:unhideWhenUsed="0"/>
+    <w:lsdException w:name="Medium List 1 Accent 6" w:semiHidden="0" w:uiPriority="65" w:unhideWhenUsed="0"/>
+    <w:lsdException w:name="Medium List 2 Accent 6" w:semiHidden="0" w:uiPriority="66" w:unhideWhenUsed="0"/>
+    <w:lsdException w:name="Medium Grid 1 Accent 6" w:semiHidden="0" w:uiPriority="67" w:unhideWhenUsed="0"/>
+    <w:lsdException w:name="Medium Grid 2 Accent 6" w:semiHidden="0" w:uiPriority="68" w:unhideWhenUsed="0"/>
+    <w:lsdException w:name="Medium Grid 3 Accent 6" w:semiHidden="0" w:uiPriority="69" w:unhideWhenUsed="0"/>
+    <w:lsdException w:name="Dark List Accent 6" w:semiHidden="0" w:uiPriority="70" w:unhideWhenUsed="0"/>
+    <w:lsdException w:name="Colorful Shading Accent 6" w:semiHidden="0" w:uiPriority="71" w:unhideWhenUsed="0"/>
+    <w:lsdException w:name="Colorful List Accent 6" w:semiHidden="0" w:uiPriority="72" w:unhideWhenUsed="0"/>
+    <w:lsdException w:name="Colorful Grid Accent 6" w:semiHidden="0" w:uiPriority="73" w:unhideWhenUsed="0"/>
+    <w:lsdException w:name="Subtle Emphasis" w:semiHidden="0" w:uiPriority="19" w:unhideWhenUsed="0" w:qFormat="1"/>
+    <w:lsdException w:name="Intense Emphasis" w:semiHidden="0" w:uiPriority="21" w:unhideWhenUsed="0" w:qFormat="1"/>
+    <w:lsdException w:name="Subtle Reference" w:semiHidden="0" w:uiPriority="31" w:unhideWhenUsed="0" w:qFormat="1"/>
+    <w:lsdException w:name="Intense Reference" w:semiHidden="0" w:uiPriority="32" w:unhideWhenUsed="0" w:qFormat="1"/>
+    <w:lsdException w:name="Book Title" w:semiHidden="0" w:uiPriority="33" w:unhideWhenUsed="0" w:qFormat="1"/>
+    <w:lsdException w:name="Bibliography" w:uiPriority="37"/>
+    <w:lsdException w:name="TOC Heading" w:uiPriority="39" w:qFormat="1"/>
+  </w:latentStyles>
+  <w:style w:type="paragraph" w:default="1" w:styleId="Standard">
+    <w:name w:val="Normal"/>
+    <w:qFormat/>
+  </w:style>
+  <w:style w:type="character" w:default="1" w:styleId="Absatz-Standardschriftart">
+    <w:name w:val="Default Paragraph Font"/>
+    <w:uiPriority w:val="1"/>
+    <w:semiHidden/>
+    <w:unhideWhenUsed/>
+  </w:style>
+  <w:style w:type="table" w:default="1" w:styleId="NormaleTabelle">
+    <w:name w:val="Normal Table"/>
+    <w:uiPriority w:val="99"/>
+    <w:semiHidden/>
+    <w:unhideWhenUsed/>
+    <w:tblPr>
+      <w:tblInd w:w="0" w:type="dxa"/>
+      <w:tblCellMar>
+        <w:top w:w="0" w:type="dxa"/>
+        <w:left w:w="108" w:type="dxa"/>
+        <w:bottom w:w="0" w:type="dxa"/>
+        <w:right w:w="108" w:type="dxa"/>
+      </w:tblCellMar>
+    </w:tblPr>
+  </w:style>
+  <w:style w:type="numbering" w:default="1" w:styleId="KeineListe">
+    <w:name w:val="No List"/>
+    <w:uiPriority w:val="99"/>
+    <w:semiHidden/>
+    <w:unhideWhenUsed/>
+  </w:style>
+  <w:style w:type="table" w:styleId="Tabellenraster">
+    <w:name w:val="Table Grid"/>
+    <w:basedOn w:val="NormaleTabelle"/>
+    <w:uiPriority w:val="39"/>
+    <w:rsid w:val="0071784D"/>
+    <w:pPr>
+      <w:spacing w:after="0" w:line="240" w:lineRule="auto"/>
+    </w:pPr>
+    <w:tblPr>
+      <w:tblBorders>
+        <w:top w:val="single" w:sz="4" w:space="0" w:color="auto"/>
+        <w:left w:val="single" w:sz="4" w:space="0" w:color="auto"/>
+        <w:bottom w:val="single" w:sz="4" w:space="0" w:color="auto"/>
+        <w:right w:val="single" w:sz="4" w:space="0" w:color="auto"/>
+        <w:insideH w:val="single" w:sz="4" w:space="0" w:color="auto"/>
+        <w:insideV w:val="single" w:sz="4" w:space="0" w:color="auto"/>
+      </w:tblBorders>
+    </w:tblPr>
+  </w:style>
+</w:styles>
+</file>
+
+<file path=word/stylesWithEffects.xml><?xml version="1.0" encoding="utf-8"?>
+<w:styles xmlns:wpc="http://schemas.microsoft.com/office/word/2010/wordprocessingCanvas" xmlns:mc="http://schemas.openxmlformats.org/markup-compatibility/2006" xmlns:o="urn:schemas-microsoft-com:office:office" xmlns:r="http://schemas.openxmlformats.org/officeDocument/2006/relationships" xmlns:m="http://schemas.openxmlformats.org/officeDocument/2006/math" xmlns:v="urn:schemas-microsoft-com:vml" xmlns:wp14="http://schemas.microsoft.com/office/word/2010/wordprocessingDrawing" xmlns:wp="http://schemas.openxmlformats.org/drawingml/2006/wordprocessingDrawing" xmlns:w10="urn:schemas-microsoft-com:office:word" xmlns:w="http://schemas.openxmlformats.org/wordprocessingml/2006/main" xmlns:w14="http://schemas.microsoft.com/office/word/2010/wordml" xmlns:wpg="http://schemas.microsoft.com/office/word/2010/wordprocessingGroup" xmlns:wpi="http://schemas.microsoft.com/office/word/2010/wordprocessingInk" xmlns:wne="http://schemas.microsoft.com/office/word/2006/wordml" xmlns:wps="http://schemas.microsoft.com/office/word/2010/wordprocessingShape" mc:Ignorable="w14 wp14">
+  <w:docDefaults>
+    <w:rPrDefault>
+      <w:rPr>
+        <w:rFonts w:asciiTheme="minorHAnsi" w:eastAsiaTheme="minorHAnsi" w:hAnsiTheme="minorHAnsi" w:cstheme="minorBidi"/>
+        <w:sz w:val="22"/>
+        <w:szCs w:val="22"/>
+        <w:lang w:val="de-DE" w:eastAsia="en-US" w:bidi="ar-SA"/>
+      </w:rPr>
+    </w:rPrDefault>
+    <w:pPrDefault>
+      <w:pPr>
+        <w:spacing w:after="160" w:line="259" w:lineRule="auto"/>
+      </w:pPr>
+    </w:pPrDefault>
+  </w:docDefaults>
+  <w:latentStyles w:defLockedState="0" w:defUIPriority="99" w:defSemiHidden="1" w:defUnhideWhenUsed="1" w:defQFormat="0" w:count="267">
+    <w:lsdException w:name="Normal" w:semiHidden="0" w:uiPriority="0" w:unhideWhenUsed="0" w:qFormat="1"/>
+    <w:lsdException w:name="heading 1" w:semiHidden="0" w:uiPriority="9" w:unhideWhenUsed="0" w:qFormat="1"/>
+    <w:lsdException w:name="heading 2" w:uiPriority="9" w:qFormat="1"/>
+    <w:lsdException w:name="heading 3" w:uiPriority="9" w:qFormat="1"/>
+    <w:lsdException w:name="heading 4" w:uiPriority="9" w:qFormat="1"/>
+    <w:lsdException w:name="heading 5" w:uiPriority="9" w:qFormat="1"/>
+    <w:lsdException w:name="heading 6" w:uiPriority="9" w:qFormat="1"/>
+    <w:lsdException w:name="heading 7" w:uiPriority="9" w:qFormat="1"/>
+    <w:lsdException w:name="heading 8" w:uiPriority="9" w:qFormat="1"/>
+    <w:lsdException w:name="heading 9" w:uiPriority="9" w:qFormat="1"/>
+    <w:lsdException w:name="toc 1" w:uiPriority="39"/>
+    <w:lsdException w:name="toc 2" w:uiPriority="39"/>
+    <w:lsdException w:name="toc 3" w:uiPriority="39"/>
+    <w:lsdException w:name="toc 4" w:uiPriority="39"/>
+    <w:lsdException w:name="toc 5" w:uiPriority="39"/>
+    <w:lsdException w:name="toc 6" w:uiPriority="39"/>
+    <w:lsdException w:name="toc 7" w:uiPriority="39"/>
+    <w:lsdException w:name="toc 8" w:uiPriority="39"/>
+    <w:lsdException w:name="toc 9" w:uiPriority="39"/>
+    <w:lsdException w:name="caption" w:uiPriority="35" w:qFormat="1"/>
+    <w:lsdException w:name="Title" w:semiHidden="0" w:uiPriority="10" w:unhideWhenUsed="0" w:qFormat="1"/>
+    <w:lsdException w:name="Default Paragraph Font" w:uiPriority="1"/>
+    <w:lsdException w:name="Subtitle" w:semiHidden="0" w:uiPriority="11" w:unhideWhenUsed="0" w:qFormat="1"/>
+    <w:lsdException w:name="Strong" w:semiHidden="0" w:uiPriority="22" w:unhideWhenUsed="0" w:qFormat="1"/>
+    <w:lsdException w:name="Emphasis" w:semiHidden="0" w:uiPriority="20" w:unhideWhenUsed="0" w:qFormat="1"/>
+    <w:lsdException w:name="Table Grid" w:semiHidden="0" w:uiPriority="39" w:unhideWhenUsed="0"/>
+    <w:lsdException w:name="Placeholder Text" w:unhideWhenUsed="0"/>
+    <w:lsdException w:name="No Spacing" w:semiHidden="0" w:uiPriority="1" w:unhideWhenUsed="0" w:qFormat="1"/>
+    <w:lsdException w:name="Light Shading" w:semiHidden="0" w:uiPriority="60" w:unhideWhenUsed="0"/>
+    <w:lsdException w:name="Light List" w:semiHidden="0" w:uiPriority="61" w:unhideWhenUsed="0"/>
+    <w:lsdException w:name="Light Grid" w:semiHidden="0" w:uiPriority="62" w:unhideWhenUsed="0"/>
+    <w:lsdException w:name="Medium Shading 1" w:semiHidden="0" w:uiPriority="63" w:unhideWhenUsed="0"/>
+    <w:lsdException w:name="Medium Shading 2" w:semiHidden="0" w:uiPriority="64" w:unhideWhenUsed="0"/>
+    <w:lsdException w:name="Medium List 1" w:semiHidden="0" w:uiPriority="65" w:unhideWhenUsed="0"/>
+    <w:lsdException w:name="Medium List 2" w:semiHidden="0" w:uiPriority="66" w:unhideWhenUsed="0"/>
+    <w:lsdException w:name="Medium Grid 1" w:semiHidden="0" w:uiPriority="67" w:unhideWhenUsed="0"/>
+    <w:lsdException w:name="Medium Grid 2" w:semiHidden="0" w:uiPriority="68" w:unhideWhenUsed="0"/>
+    <w:lsdException w:name="Medium Grid 3" w:semiHidden="0" w:uiPriority="69" w:unhideWhenUsed="0"/>
+    <w:lsdException w:name="Dark List" w:semiHidden="0" w:uiPriority="70" w:unhideWhenUsed="0"/>
+    <w:lsdException w:name="Colorful Shading" w:semiHidden="0" w:uiPriority="71" w:unhideWhenUsed="0"/>
+    <w:lsdException w:name="Colorful List" w:semiHidden="0" w:uiPriority="72" w:unhideWhenUsed="0"/>
+    <w:lsdException w:name="Colorful Grid" w:semiHidden="0" w:uiPriority="73" w:unhideWhenUsed="0"/>
+    <w:lsdException w:name="Light Shading Accent 1" w:semiHidden="0" w:uiPriority="60" w:unhideWhenUsed="0"/>
+    <w:lsdException w:name="Light List Accent 1" w:semiHidden="0" w:uiPriority="61" w:unhideWhenUsed="0"/>
+    <w:lsdException w:name="Light Grid Accent 1" w:semiHidden="0" w:uiPriority="62" w:unhideWhenUsed="0"/>
+    <w:lsdException w:name="Medium Shading 1 Accent 1" w:semiHidden="0" w:uiPriority="63" w:unhideWhenUsed="0"/>
+    <w:lsdException w:name="Medium Shading 2 Accent 1" w:semiHidden="0" w:uiPriority="64" w:unhideWhenUsed="0"/>
+    <w:lsdException w:name="Medium List 1 Accent 1" w:semiHidden="0" w:uiPriority="65" w:unhideWhenUsed="0"/>
+    <w:lsdException w:name="Revision" w:unhideWhenUsed="0"/>
+    <w:lsdException w:name="List Paragraph" w:semiHidden="0" w:uiPriority="34" w:unhideWhenUsed="0" w:qFormat="1"/>
+    <w:lsdException w:name="Quote" w:semiHidden="0" w:uiPriority="29" w:unhideWhenUsed="0" w:qFormat="1"/>
+    <w:lsdException w:name="Intense Quote" w:semiHidden="0" w:uiPriority="30" w:unhideWhenUsed="0" w:qFormat="1"/>
+    <w:lsdException w:name="Medium List 2 Accent 1" w:semiHidden="0" w:uiPriority="66" w:unhideWhenUsed="0"/>
+    <w:lsdException w:name="Medium Grid 1 Accent 1" w:semiHidden="0" w:uiPriority="67" w:unhideWhenUsed="0"/>
+    <w:lsdException w:name="Medium Grid 2 Accent 1" w:semiHidden="0" w:uiPriority="68" w:unhideWhenUsed="0"/>
+    <w:lsdException w:name="Medium Grid 3 Accent 1" w:semiHidden="0" w:uiPriority="69" w:unhideWhenUsed="0"/>
+    <w:lsdException w:name="Dark List Accent 1" w:semiHidden="0" w:uiPriority="70" w:unhideWhenUsed="0"/>
+    <w:lsdException w:name="Colorful Shading Accent 1" w:semiHidden="0" w:uiPriority="71" w:unhideWhenUsed="0"/>
+    <w:lsdException w:name="Colorful List Accent 1" w:semiHidden="0" w:uiPriority="72" w:unhideWhenUsed="0"/>
+    <w:lsdException w:name="Colorful Grid Accent 1" w:semiHidden="0" w:uiPriority="73" w:unhideWhenUsed="0"/>
+    <w:lsdException w:name="Light Shading Accent 2" w:semiHidden="0" w:uiPriority="60" w:unhideWhenUsed="0"/>
+    <w:lsdException w:name="Light List Accent 2" w:semiHidden="0" w:uiPriority="61" w:unhideWhenUsed="0"/>
+    <w:lsdException w:name="Light Grid Accent 2" w:semiHidden="0" w:uiPriority="62" w:unhideWhenUsed="0"/>
+    <w:lsdException w:name="Medium Shading 1 Accent 2" w:semiHidden="0" w:uiPriority="63" w:unhideWhenUsed="0"/>
+    <w:lsdException w:name="Medium Shading 2 Accent 2" w:semiHidden="0" w:uiPriority="64" w:unhideWhenUsed="0"/>
+    <w:lsdException w:name="Medium List 1 Accent 2" w:semiHidden="0" w:uiPriority="65" w:unhideWhenUsed="0"/>
+    <w:lsdException w:name="Medium List 2 Accent 2" w:semiHidden="0" w:uiPriority="66" w:unhideWhenUsed="0"/>
+    <w:lsdException w:name="Medium Grid 1 Accent 2" w:semiHidden="0" w:uiPriority="67" w:unhideWhenUsed="0"/>
+    <w:lsdException w:name="Medium Grid 2 Accent 2" w:semiHidden="0" w:uiPriority="68" w:unhideWhenUsed="0"/>
+    <w:lsdException w:name="Medium Grid 3 Accent 2" w:semiHidden="0" w:uiPriority="69" w:unhideWhenUsed="0"/>
+    <w:lsdException w:name="Dark List Accent 2" w:semiHidden="0" w:uiPriority="70" w:unhideWhenUsed="0"/>
+    <w:lsdException w:name="Colorful Shading Accent 2" w:semiHidden="0" w:uiPriority="71" w:unhideWhenUsed="0"/>
+    <w:lsdException w:name="Colorful List Accent 2" w:semiHidden="0" w:uiPriority="72" w:unhideWhenUsed="0"/>
+    <w:lsdException w:name="Colorful Grid Accent 2" w:semiHidden="0" w:uiPriority="73" w:unhideWhenUsed="0"/>
+    <w:lsdException w:name="Light Shading Accent 3" w:semiHidden="0" w:uiPriority="60" w:unhideWhenUsed="0"/>
+    <w:lsdException w:name="Light List Accent 3" w:semiHidden="0" w:uiPriority="61" w:unhideWhenUsed="0"/>
+    <w:lsdException w:name="Light Grid Accent 3" w:semiHidden="0" w:uiPriority="62" w:unhideWhenUsed="0"/>
+    <w:lsdException w:name="Medium Shading 1 Accent 3" w:semiHidden="0" w:uiPriority="63" w:unhideWhenUsed="0"/>
+    <w:lsdException w:name="Medium Shading 2 Accent 3" w:semiHidden="0" w:uiPriority="64" w:unhideWhenUsed="0"/>
+    <w:lsdException w:name="Medium List 1 Accent 3" w:semiHidden="0" w:uiPriority="65" w:unhideWhenUsed="0"/>
+    <w:lsdException w:name="Medium List 2 Accent 3" w:semiHidden="0" w:uiPriority="66" w:unhideWhenUsed="0"/>
+    <w:lsdException w:name="Medium Grid 1 Accent 3" w:semiHidden="0" w:uiPriority="67" w:unhideWhenUsed="0"/>
+    <w:lsdException w:name="Medium Grid 2 Accent 3" w:semiHidden="0" w:uiPriority="68" w:unhideWhenUsed="0"/>
+    <w:lsdException w:name="Medium Grid 3 Accent 3" w:semiHidden="0" w:uiPriority="69" w:unhideWhenUsed="0"/>
+    <w:lsdException w:name="Dark List Accent 3" w:semiHidden="0" w:uiPriority="70" w:unhideWhenUsed="0"/>
+    <w:lsdException w:name="Colorful Shading Accent 3" w:semiHidden="0" w:uiPriority="71" w:unhideWhenUsed="0"/>
+    <w:lsdException w:name="Colorful List Accent 3" w:semiHidden="0" w:uiPriority="72" w:unhideWhenUsed="0"/>
+    <w:lsdException w:name="Colorful Grid Accent 3" w:semiHidden="0" w:uiPriority="73" w:unhideWhenUsed="0"/>
+    <w:lsdException w:name="Light Shading Accent 4" w:semiHidden="0" w:uiPriority="60" w:unhideWhenUsed="0"/>
+    <w:lsdException w:name="Light List Accent 4" w:semiHidden="0" w:uiPriority="61" w:unhideWhenUsed="0"/>
+    <w:lsdException w:name="Light Grid Accent 4" w:semiHidden="0" w:uiPriority="62" w:unhideWhenUsed="0"/>
+    <w:lsdException w:name="Medium Shading 1 Accent 4" w:semiHidden="0" w:uiPriority="63" w:unhideWhenUsed="0"/>
+    <w:lsdException w:name="Medium Shading 2 Accent 4" w:semiHidden="0" w:uiPriority="64" w:unhideWhenUsed="0"/>
+    <w:lsdException w:name="Medium List 1 Accent 4" w:semiHidden="0" w:uiPriority="65" w:unhideWhenUsed="0"/>
+    <w:lsdException w:name="Medium List 2 Accent 4" w:semiHidden="0" w:uiPriority="66" w:unhideWhenUsed="0"/>
+    <w:lsdException w:name="Medium Grid 1 Accent 4" w:semiHidden="0" w:uiPriority="67" w:unhideWhenUsed="0"/>
+    <w:lsdException w:name="Medium Grid 2 Accent 4" w:semiHidden="0" w:uiPriority="68" w:unhideWhenUsed="0"/>
+    <w:lsdException w:name="Medium Grid 3 Accent 4" w:semiHidden="0" w:uiPriority="69" w:unhideWhenUsed="0"/>
+    <w:lsdException w:name="Dark List Accent 4" w:semiHidden="0" w:uiPriority="70" w:unhideWhenUsed="0"/>
+    <w:lsdException w:name="Colorful Shading Accent 4" w:semiHidden="0" w:uiPriority="71" w:unhideWhenUsed="0"/>
+    <w:lsdException w:name="Colorful List Accent 4" w:semiHidden="0" w:uiPriority="72" w:unhideWhenUsed="0"/>
+    <w:lsdException w:name="Colorful Grid Accent 4" w:semiHidden="0" w:uiPriority="73" w:unhideWhenUsed="0"/>
+    <w:lsdException w:name="Light Shading Accent 5" w:semiHidden="0" w:uiPriority="60" w:unhideWhenUsed="0"/>
+    <w:lsdException w:name="Light List Accent 5" w:semiHidden="0" w:uiPriority="61" w:unhideWhenUsed="0"/>
+    <w:lsdException w:name="Light Grid Accent 5" w:semiHidden="0" w:uiPriority="62" w:unhideWhenUsed="0"/>
+    <w:lsdException w:name="Medium Shading 1 Accent 5" w:semiHidden="0" w:uiPriority="63" w:unhideWhenUsed="0"/>
+    <w:lsdException w:name="Medium Shading 2 Accent 5" w:semiHidden="0" w:uiPriority="64" w:unhideWhenUsed="0"/>
+    <w:lsdException w:name="Medium List 1 Accent 5" w:semiHidden="0" w:uiPriority="65" w:unhideWhenUsed="0"/>
+    <w:lsdException w:name="Medium List 2 Accent 5" w:semiHidden="0" w:uiPriority="66" w:unhideWhenUsed="0"/>
+    <w:lsdException w:name="Medium Grid 1 Accent 5" w:semiHidden="0" w:uiPriority="67" w:unhideWhenUsed="0"/>
+    <w:lsdException w:name="Medium Grid 2 Accent 5" w:semiHidden="0" w:uiPriority="68" w:unhideWhenUsed="0"/>
+    <w:lsdException w:name="Medium Grid 3 Accent 5" w:semiHidden="0" w:uiPriority="69" w:unhideWhenUsed="0"/>
+    <w:lsdException w:name="Dark List Accent 5" w:semiHidden="0" w:uiPriority="70" w:unhideWhenUsed="0"/>
+    <w:lsdException w:name="Colorful Shading Accent 5" w:semiHidden="0" w:uiPriority="71" w:unhideWhenUsed="0"/>
+    <w:lsdException w:name="Colorful List Accent 5" w:semiHidden="0" w:uiPriority="72" w:unhideWhenUsed="0"/>
+    <w:lsdException w:name="Colorful Grid Accent 5" w:semiHidden="0" w:uiPriority="73" w:unhideWhenUsed="0"/>
+    <w:lsdException w:name="Light Shading Accent 6" w:semiHidden="0" w:uiPriority="60" w:unhideWhenUsed="0"/>
+    <w:lsdException w:name="Light List Accent 6" w:semiHidden="0" w:uiPriority="61" w:unhideWhenUsed="0"/>
+    <w:lsdException w:name="Light Grid Accent 6" w:semiHidden="0" w:uiPriority="62" w:unhideWhenUsed="0"/>
+    <w:lsdException w:name="Medium Shading 1 Accent 6" w:semiHidden="0" w:uiPriority="63" w:unhideWhenUsed="0"/>
+    <w:lsdException w:name="Medium Shading 2 Accent 6" w:semiHidden="0" w:uiPriority="64" w:unhideWhenUsed="0"/>
+    <w:lsdException w:name="Medium List 1 Accent 6" w:semiHidden="0" w:uiPriority="65" w:unhideWhenUsed="0"/>
+    <w:lsdException w:name="Medium List 2 Accent 6" w:semiHidden="0" w:uiPriority="66" w:unhideWhenUsed="0"/>
+    <w:lsdException w:name="Medium Grid 1 Accent 6" w:semiHidden="0" w:uiPriority="67" w:unhideWhenUsed="0"/>
+    <w:lsdException w:name="Medium Grid 2 Accent 6" w:semiHidden="0" w:uiPriority="68" w:unhideWhenUsed="0"/>
+    <w:lsdException w:name="Medium Grid 3 Accent 6" w:semiHidden="0" w:uiPriority="69" w:unhideWhenUsed="0"/>
+    <w:lsdException w:name="Dark List Accent 6" w:semiHidden="0" w:uiPriority="70" w:unhideWhenUsed="0"/>
+    <w:lsdException w:name="Colorful Shading Accent 6" w:semiHidden="0" w:uiPriority="71" w:unhideWhenUsed="0"/>
+    <w:lsdException w:name="Colorful List Accent 6" w:semiHidden="0" w:uiPriority="72" w:unhideWhenUsed="0"/>
+    <w:lsdException w:name="Colorful Grid Accent 6" w:semiHidden="0" w:uiPriority="73" w:unhideWhenUsed="0"/>
+    <w:lsdException w:name="Subtle Emphasis" w:semiHidden="0" w:uiPriority="19" w:unhideWhenUsed="0" w:qFormat="1"/>
+    <w:lsdException w:name="Intense Emphasis" w:semiHidden="0" w:uiPriority="21" w:unhideWhenUsed="0" w:qFormat="1"/>
+    <w:lsdException w:name="Subtle Reference" w:semiHidden="0" w:uiPriority="31" w:unhideWhenUsed="0" w:qFormat="1"/>
+    <w:lsdException w:name="Intense Reference" w:semiHidden="0" w:uiPriority="32" w:unhideWhenUsed="0" w:qFormat="1"/>
+    <w:lsdException w:name="Book Title" w:semiHidden="0" w:uiPriority="33" w:unhideWhenUsed="0" w:qFormat="1"/>
+    <w:lsdException w:name="Bibliography" w:uiPriority="37"/>
+    <w:lsdException w:name="TOC Heading" w:uiPriority="39" w:qFormat="1"/>
   </w:latentStyles>
   <w:style w:type="paragraph" w:default="1" w:styleId="Standard">
     <w:name w:val="Normal"/>
@@ -4866,7 +4867,7 @@
   <a:extraClrSchemeLst/>
   <a:extLst>
     <a:ext uri="{05A4C25C-085E-4340-85A3-A5531E510DB2}">
-      <thm15:themeFamily xmlns:thm15="http://schemas.microsoft.com/office/thememl/2012/main" name="Office Theme" id="{62F939B6-93AF-4DB8-9C6B-D6C7DFDC589F}" vid="{4A3C46E8-61CC-4603-A589-7422A47A8E4A}"/>
+      <thm15:themeFamily xmlns:thm15="http://schemas.microsoft.com/office/thememl/2012/main" xmlns="" name="Office Theme" id="{62F939B6-93AF-4DB8-9C6B-D6C7DFDC589F}" vid="{4A3C46E8-61CC-4603-A589-7422A47A8E4A}"/>
     </a:ext>
   </a:extLst>
 </a:theme>
@@ -4877,7 +4878,7 @@
 </file>
 
 <file path=customXml/itemProps1.xml><?xml version="1.0" encoding="utf-8"?>
-<ds:datastoreItem xmlns:ds="http://schemas.openxmlformats.org/officeDocument/2006/customXml" ds:itemID="{06BB7E33-CE6E-45A0-9F40-54AAE8189CFB}">
+<ds:datastoreItem xmlns:ds="http://schemas.openxmlformats.org/officeDocument/2006/customXml" ds:itemID="{1C3BEF7C-A571-46CA-92D9-F979BEAB5FF4}">
   <ds:schemaRefs>
     <ds:schemaRef ds:uri="http://schemas.openxmlformats.org/officeDocument/2006/bibliography"/>
   </ds:schemaRefs>

</xml_diff>

<commit_message>
- replaced GET /company/allVerified by a new request GET /company which follows the REST API principles
</commit_message>
<xml_diff>
--- a/Documentation/Milestone 3/Requests.docx
+++ b/Documentation/Milestone 3/Requests.docx
@@ -3112,11 +3112,13 @@
           <w:p>
             <w:pPr>
               <w:rPr>
-                <w:lang w:val="en-GB"/>
-              </w:rPr>
-            </w:pPr>
-            <w:r>
-              <w:rPr>
+                <w:strike/>
+                <w:lang w:val="en-GB"/>
+              </w:rPr>
+            </w:pPr>
+            <w:r>
+              <w:rPr>
+                <w:strike/>
                 <w:lang w:val="en-GB"/>
               </w:rPr>
               <w:t>get</w:t>
@@ -3130,22 +3132,209 @@
           <w:p>
             <w:pPr>
               <w:rPr>
-                <w:lang w:val="en-GB"/>
-              </w:rPr>
-            </w:pPr>
-            <w:r>
-              <w:rPr>
-                <w:lang w:val="en-GB"/>
-              </w:rPr>
-              <w:t>/com</w:t>
+                <w:strike/>
+                <w:lang w:val="en-GB"/>
+              </w:rPr>
+            </w:pPr>
+            <w:r>
+              <w:rPr>
+                <w:strike/>
+                <w:lang w:val="en-GB"/>
+              </w:rPr>
+              <w:t>/company/</w:t>
+            </w:r>
+            <w:proofErr w:type="spellStart"/>
+            <w:r>
+              <w:rPr>
+                <w:strike/>
+                <w:lang w:val="en-GB"/>
+              </w:rPr>
+              <w:t>allVerified</w:t>
+            </w:r>
+            <w:proofErr w:type="spellEnd"/>
+          </w:p>
+        </w:tc>
+        <w:tc>
+          <w:tcPr>
+            <w:tcW w:w="3196" w:type="dxa"/>
+          </w:tcPr>
+          <w:p>
+            <w:pPr>
+              <w:rPr>
+                <w:strike/>
+                <w:lang w:val="en-GB"/>
+              </w:rPr>
+            </w:pPr>
+          </w:p>
+        </w:tc>
+        <w:tc>
+          <w:tcPr>
+            <w:tcW w:w="1843" w:type="dxa"/>
+          </w:tcPr>
+          <w:p>
+            <w:pPr>
+              <w:rPr>
+                <w:strike/>
+                <w:lang w:val="en-GB"/>
+              </w:rPr>
+            </w:pPr>
+            <w:r>
+              <w:rPr>
+                <w:strike/>
+                <w:lang w:val="en-GB"/>
+              </w:rPr>
+              <w:t>verified</w:t>
+            </w:r>
+            <w:r>
+              <w:rPr>
+                <w:strike/>
+                <w:lang w:val="en-GB"/>
+              </w:rPr>
+              <w:t xml:space="preserve"> Companies</w:t>
+            </w:r>
+          </w:p>
+        </w:tc>
+        <w:tc>
+          <w:tcPr>
+            <w:tcW w:w="5103" w:type="dxa"/>
+          </w:tcPr>
+          <w:p>
+            <w:pPr>
+              <w:jc w:val="both"/>
+              <w:rPr>
+                <w:strike/>
+                <w:lang w:val="en-GB"/>
+              </w:rPr>
+            </w:pPr>
+            <w:r>
+              <w:rPr>
+                <w:strike/>
+                <w:lang w:val="en-GB"/>
+              </w:rPr>
+              <w:t xml:space="preserve">Returns map of all </w:t>
+            </w:r>
+            <w:r>
+              <w:rPr>
+                <w:strike/>
+                <w:lang w:val="en-GB"/>
+              </w:rPr>
+              <w:t>verified</w:t>
+            </w:r>
+            <w:r>
+              <w:rPr>
+                <w:strike/>
+                <w:lang w:val="en-GB"/>
+              </w:rPr>
+              <w:t xml:space="preserve"> companies.</w:t>
+            </w:r>
+          </w:p>
+        </w:tc>
+      </w:tr>
+      <w:tr>
+        <w:tc>
+          <w:tcPr>
+            <w:tcW w:w="903" w:type="dxa"/>
+          </w:tcPr>
+          <w:p>
+            <w:pPr>
+              <w:rPr>
+                <w:b/>
+                <w:lang w:val="en-GB"/>
+              </w:rPr>
+            </w:pPr>
+            <w:r>
+              <w:rPr>
+                <w:b/>
+                <w:lang w:val="en-GB"/>
+              </w:rPr>
+              <w:t>get</w:t>
+            </w:r>
+          </w:p>
+        </w:tc>
+        <w:tc>
+          <w:tcPr>
+            <w:tcW w:w="4401" w:type="dxa"/>
+          </w:tcPr>
+          <w:p>
+            <w:pPr>
+              <w:rPr>
+                <w:lang w:val="en-GB"/>
+              </w:rPr>
+            </w:pPr>
+            <w:r>
+              <w:rPr>
+                <w:lang w:val="en-GB"/>
+              </w:rPr>
+              <w:t>/company</w:t>
             </w:r>
             <w:bookmarkStart w:id="0" w:name="_GoBack"/>
             <w:bookmarkEnd w:id="0"/>
-            <w:r>
-              <w:rPr>
-                <w:lang w:val="en-GB"/>
-              </w:rPr>
-              <w:t>pany/</w:t>
+          </w:p>
+        </w:tc>
+        <w:tc>
+          <w:tcPr>
+            <w:tcW w:w="3196" w:type="dxa"/>
+          </w:tcPr>
+          <w:p>
+            <w:pPr>
+              <w:rPr>
+                <w:lang w:val="en-GB"/>
+              </w:rPr>
+            </w:pPr>
+          </w:p>
+        </w:tc>
+        <w:tc>
+          <w:tcPr>
+            <w:tcW w:w="1843" w:type="dxa"/>
+          </w:tcPr>
+          <w:p>
+            <w:pPr>
+              <w:rPr>
+                <w:lang w:val="en-GB"/>
+              </w:rPr>
+            </w:pPr>
+            <w:r>
+              <w:rPr>
+                <w:lang w:val="en-GB"/>
+              </w:rPr>
+              <w:t>verified Companies</w:t>
+            </w:r>
+          </w:p>
+        </w:tc>
+        <w:tc>
+          <w:tcPr>
+            <w:tcW w:w="5103" w:type="dxa"/>
+          </w:tcPr>
+          <w:p>
+            <w:pPr>
+              <w:jc w:val="both"/>
+              <w:rPr>
+                <w:lang w:val="en-GB"/>
+              </w:rPr>
+            </w:pPr>
+            <w:r>
+              <w:rPr>
+                <w:lang w:val="en-GB"/>
+              </w:rPr>
+              <w:t xml:space="preserve">Returns </w:t>
+            </w:r>
+            <w:r>
+              <w:rPr>
+                <w:lang w:val="en-GB"/>
+              </w:rPr>
+              <w:t>an array</w:t>
+            </w:r>
+            <w:r>
+              <w:rPr>
+                <w:lang w:val="en-GB"/>
+              </w:rPr>
+              <w:t xml:space="preserve"> of all verified companies.</w:t>
+            </w:r>
+            <w:r>
+              <w:rPr>
+                <w:lang w:val="en-GB"/>
+              </w:rPr>
+              <w:t xml:space="preserve"> Replaces the /company/</w:t>
             </w:r>
             <w:proofErr w:type="spellStart"/>
             <w:r>
@@ -3155,72 +3344,11 @@
               <w:t>allVerified</w:t>
             </w:r>
             <w:proofErr w:type="spellEnd"/>
-          </w:p>
-        </w:tc>
-        <w:tc>
-          <w:tcPr>
-            <w:tcW w:w="3196" w:type="dxa"/>
-          </w:tcPr>
-          <w:p>
-            <w:pPr>
-              <w:rPr>
-                <w:lang w:val="en-GB"/>
-              </w:rPr>
-            </w:pPr>
-          </w:p>
-        </w:tc>
-        <w:tc>
-          <w:tcPr>
-            <w:tcW w:w="1843" w:type="dxa"/>
-          </w:tcPr>
-          <w:p>
-            <w:pPr>
-              <w:rPr>
-                <w:lang w:val="en-GB"/>
-              </w:rPr>
-            </w:pPr>
-            <w:r>
-              <w:rPr>
-                <w:lang w:val="en-GB"/>
-              </w:rPr>
-              <w:t>verified</w:t>
-            </w:r>
-            <w:r>
-              <w:rPr>
-                <w:lang w:val="en-GB"/>
-              </w:rPr>
-              <w:t xml:space="preserve"> Companies</w:t>
-            </w:r>
-          </w:p>
-        </w:tc>
-        <w:tc>
-          <w:tcPr>
-            <w:tcW w:w="5103" w:type="dxa"/>
-          </w:tcPr>
-          <w:p>
-            <w:pPr>
-              <w:jc w:val="both"/>
-              <w:rPr>
-                <w:lang w:val="en-GB"/>
-              </w:rPr>
-            </w:pPr>
-            <w:r>
-              <w:rPr>
-                <w:lang w:val="en-GB"/>
-              </w:rPr>
-              <w:t xml:space="preserve">Returns map of all </w:t>
-            </w:r>
-            <w:r>
-              <w:rPr>
-                <w:lang w:val="en-GB"/>
-              </w:rPr>
-              <w:t>verified</w:t>
-            </w:r>
-            <w:r>
-              <w:rPr>
-                <w:lang w:val="en-GB"/>
-              </w:rPr>
-              <w:t xml:space="preserve"> companies.</w:t>
+            <w:r>
+              <w:rPr>
+                <w:lang w:val="en-GB"/>
+              </w:rPr>
+              <w:t xml:space="preserve"> request (better REST API style)</w:t>
             </w:r>
           </w:p>
         </w:tc>
@@ -4878,7 +5006,7 @@
 </file>
 
 <file path=customXml/itemProps1.xml><?xml version="1.0" encoding="utf-8"?>
-<ds:datastoreItem xmlns:ds="http://schemas.openxmlformats.org/officeDocument/2006/customXml" ds:itemID="{1C3BEF7C-A571-46CA-92D9-F979BEAB5FF4}">
+<ds:datastoreItem xmlns:ds="http://schemas.openxmlformats.org/officeDocument/2006/customXml" ds:itemID="{1D50AFFD-47D7-42B6-A970-96508B9B242C}">
   <ds:schemaRefs>
     <ds:schemaRef ds:uri="http://schemas.openxmlformats.org/officeDocument/2006/bibliography"/>
   </ds:schemaRefs>

</xml_diff>

<commit_message>
- Get Jobitem/:jobitemid/:id/:token request added - backend stuff added to backlog
</commit_message>
<xml_diff>
--- a/Documentation/Milestone 3/Requests.docx
+++ b/Documentation/Milestone 3/Requests.docx
@@ -1825,6 +1825,7 @@
               </w:rPr>
               <w:t>/</w:t>
             </w:r>
+            <w:bookmarkStart w:id="0" w:name="_GoBack"/>
             <w:proofErr w:type="spellStart"/>
             <w:r>
               <w:rPr>
@@ -1874,6 +1875,7 @@
               </w:rPr>
               <w:t>token</w:t>
             </w:r>
+            <w:bookmarkEnd w:id="0"/>
             <w:proofErr w:type="spellEnd"/>
           </w:p>
         </w:tc>
@@ -4351,6 +4353,793 @@
         <w:tc>
           <w:tcPr>
             <w:tcW w:w="903" w:type="dxa"/>
+            <w:shd w:val="clear" w:color="auto" w:fill="E7E6E6" w:themeFill="background2"/>
+          </w:tcPr>
+          <w:p>
+            <w:pPr>
+              <w:rPr>
+                <w:lang w:val="en-GB"/>
+              </w:rPr>
+            </w:pPr>
+            <w:r>
+              <w:rPr>
+                <w:lang w:val="en-GB"/>
+              </w:rPr>
+              <w:t>g</w:t>
+            </w:r>
+            <w:r>
+              <w:rPr>
+                <w:lang w:val="en-GB"/>
+              </w:rPr>
+              <w:t>et</w:t>
+            </w:r>
+          </w:p>
+        </w:tc>
+        <w:tc>
+          <w:tcPr>
+            <w:tcW w:w="4493" w:type="dxa"/>
+            <w:shd w:val="clear" w:color="auto" w:fill="E7E6E6" w:themeFill="background2"/>
+          </w:tcPr>
+          <w:p>
+            <w:pPr>
+              <w:rPr>
+                <w:lang w:val="en-GB"/>
+              </w:rPr>
+            </w:pPr>
+            <w:r>
+              <w:rPr>
+                <w:lang w:val="en-GB"/>
+              </w:rPr>
+              <w:t>Admin/</w:t>
+            </w:r>
+            <w:proofErr w:type="spellStart"/>
+            <w:r>
+              <w:rPr>
+                <w:lang w:val="en-GB"/>
+              </w:rPr>
+              <w:t>allJobItems</w:t>
+            </w:r>
+            <w:proofErr w:type="spellEnd"/>
+            <w:r>
+              <w:rPr>
+                <w:lang w:val="en-GB"/>
+              </w:rPr>
+              <w:t>/:id</w:t>
+            </w:r>
+            <w:proofErr w:type="gramStart"/>
+            <w:r>
+              <w:rPr>
+                <w:lang w:val="en-GB"/>
+              </w:rPr>
+              <w:t>/:token</w:t>
+            </w:r>
+            <w:proofErr w:type="gramEnd"/>
+          </w:p>
+        </w:tc>
+        <w:tc>
+          <w:tcPr>
+            <w:tcW w:w="3162" w:type="dxa"/>
+            <w:shd w:val="clear" w:color="auto" w:fill="E7E6E6" w:themeFill="background2"/>
+          </w:tcPr>
+          <w:p>
+            <w:pPr>
+              <w:rPr>
+                <w:lang w:val="en-GB"/>
+              </w:rPr>
+            </w:pPr>
+          </w:p>
+        </w:tc>
+        <w:tc>
+          <w:tcPr>
+            <w:tcW w:w="1832" w:type="dxa"/>
+            <w:shd w:val="clear" w:color="auto" w:fill="E7E6E6" w:themeFill="background2"/>
+          </w:tcPr>
+          <w:p>
+            <w:pPr>
+              <w:rPr>
+                <w:lang w:val="en-GB"/>
+              </w:rPr>
+            </w:pPr>
+            <w:proofErr w:type="spellStart"/>
+            <w:r>
+              <w:rPr>
+                <w:lang w:val="en-GB"/>
+              </w:rPr>
+              <w:t>jobItems</w:t>
+            </w:r>
+            <w:proofErr w:type="spellEnd"/>
+          </w:p>
+        </w:tc>
+        <w:tc>
+          <w:tcPr>
+            <w:tcW w:w="5056" w:type="dxa"/>
+            <w:shd w:val="clear" w:color="auto" w:fill="E7E6E6" w:themeFill="background2"/>
+          </w:tcPr>
+          <w:p>
+            <w:pPr>
+              <w:jc w:val="both"/>
+              <w:rPr>
+                <w:lang w:val="en-GB"/>
+              </w:rPr>
+            </w:pPr>
+            <w:r>
+              <w:rPr>
+                <w:lang w:val="en-GB"/>
+              </w:rPr>
+              <w:t xml:space="preserve">Returns map of all existing </w:t>
+            </w:r>
+            <w:proofErr w:type="spellStart"/>
+            <w:r>
+              <w:rPr>
+                <w:lang w:val="en-GB"/>
+              </w:rPr>
+              <w:t>jobitems</w:t>
+            </w:r>
+            <w:proofErr w:type="spellEnd"/>
+          </w:p>
+        </w:tc>
+      </w:tr>
+      <w:tr>
+        <w:tc>
+          <w:tcPr>
+            <w:tcW w:w="903" w:type="dxa"/>
+            <w:shd w:val="clear" w:color="auto" w:fill="E7E6E6" w:themeFill="background2"/>
+          </w:tcPr>
+          <w:p>
+            <w:pPr>
+              <w:rPr>
+                <w:lang w:val="en-GB"/>
+              </w:rPr>
+            </w:pPr>
+            <w:r>
+              <w:rPr>
+                <w:lang w:val="en-GB"/>
+              </w:rPr>
+              <w:lastRenderedPageBreak/>
+              <w:t>get</w:t>
+            </w:r>
+          </w:p>
+        </w:tc>
+        <w:tc>
+          <w:tcPr>
+            <w:tcW w:w="4493" w:type="dxa"/>
+            <w:shd w:val="clear" w:color="auto" w:fill="E7E6E6" w:themeFill="background2"/>
+          </w:tcPr>
+          <w:p>
+            <w:pPr>
+              <w:rPr>
+                <w:lang w:val="en-GB"/>
+              </w:rPr>
+            </w:pPr>
+            <w:r>
+              <w:rPr>
+                <w:lang w:val="en-GB"/>
+              </w:rPr>
+              <w:t>Admin/</w:t>
+            </w:r>
+            <w:proofErr w:type="spellStart"/>
+            <w:r>
+              <w:rPr>
+                <w:lang w:val="en-GB"/>
+              </w:rPr>
+              <w:t>allCompanies</w:t>
+            </w:r>
+            <w:proofErr w:type="spellEnd"/>
+            <w:r>
+              <w:rPr>
+                <w:lang w:val="en-GB"/>
+              </w:rPr>
+              <w:t>/:id</w:t>
+            </w:r>
+            <w:proofErr w:type="gramStart"/>
+            <w:r>
+              <w:rPr>
+                <w:lang w:val="en-GB"/>
+              </w:rPr>
+              <w:t>/:token</w:t>
+            </w:r>
+            <w:proofErr w:type="gramEnd"/>
+          </w:p>
+        </w:tc>
+        <w:tc>
+          <w:tcPr>
+            <w:tcW w:w="3162" w:type="dxa"/>
+            <w:shd w:val="clear" w:color="auto" w:fill="E7E6E6" w:themeFill="background2"/>
+          </w:tcPr>
+          <w:p>
+            <w:pPr>
+              <w:rPr>
+                <w:lang w:val="en-GB"/>
+              </w:rPr>
+            </w:pPr>
+          </w:p>
+        </w:tc>
+        <w:tc>
+          <w:tcPr>
+            <w:tcW w:w="1832" w:type="dxa"/>
+            <w:shd w:val="clear" w:color="auto" w:fill="E7E6E6" w:themeFill="background2"/>
+          </w:tcPr>
+          <w:p>
+            <w:pPr>
+              <w:rPr>
+                <w:lang w:val="en-GB"/>
+              </w:rPr>
+            </w:pPr>
+            <w:r>
+              <w:rPr>
+                <w:lang w:val="en-GB"/>
+              </w:rPr>
+              <w:t>Companies</w:t>
+            </w:r>
+          </w:p>
+        </w:tc>
+        <w:tc>
+          <w:tcPr>
+            <w:tcW w:w="5056" w:type="dxa"/>
+            <w:shd w:val="clear" w:color="auto" w:fill="E7E6E6" w:themeFill="background2"/>
+          </w:tcPr>
+          <w:p>
+            <w:pPr>
+              <w:jc w:val="both"/>
+              <w:rPr>
+                <w:lang w:val="en-GB"/>
+              </w:rPr>
+            </w:pPr>
+            <w:r>
+              <w:rPr>
+                <w:lang w:val="en-GB"/>
+              </w:rPr>
+              <w:t>Returns map of all existing companies</w:t>
+            </w:r>
+          </w:p>
+        </w:tc>
+      </w:tr>
+      <w:tr>
+        <w:tc>
+          <w:tcPr>
+            <w:tcW w:w="903" w:type="dxa"/>
+            <w:shd w:val="clear" w:color="auto" w:fill="E7E6E6" w:themeFill="background2"/>
+          </w:tcPr>
+          <w:p>
+            <w:pPr>
+              <w:rPr>
+                <w:lang w:val="en-GB"/>
+              </w:rPr>
+            </w:pPr>
+            <w:r>
+              <w:rPr>
+                <w:lang w:val="en-GB"/>
+              </w:rPr>
+              <w:t>d</w:t>
+            </w:r>
+            <w:r>
+              <w:rPr>
+                <w:lang w:val="en-GB"/>
+              </w:rPr>
+              <w:t>elete</w:t>
+            </w:r>
+          </w:p>
+        </w:tc>
+        <w:tc>
+          <w:tcPr>
+            <w:tcW w:w="4493" w:type="dxa"/>
+            <w:shd w:val="clear" w:color="auto" w:fill="E7E6E6" w:themeFill="background2"/>
+          </w:tcPr>
+          <w:p>
+            <w:pPr>
+              <w:rPr>
+                <w:lang w:val="en-GB"/>
+              </w:rPr>
+            </w:pPr>
+            <w:r>
+              <w:rPr>
+                <w:lang w:val="en-GB"/>
+              </w:rPr>
+              <w:t>Admin/</w:t>
+            </w:r>
+            <w:proofErr w:type="spellStart"/>
+            <w:r>
+              <w:rPr>
+                <w:lang w:val="en-GB"/>
+              </w:rPr>
+              <w:t>deleteJobItem</w:t>
+            </w:r>
+            <w:proofErr w:type="spellEnd"/>
+            <w:proofErr w:type="gramStart"/>
+            <w:r>
+              <w:rPr>
+                <w:lang w:val="en-GB"/>
+              </w:rPr>
+              <w:t>/:</w:t>
+            </w:r>
+            <w:proofErr w:type="spellStart"/>
+            <w:r>
+              <w:rPr>
+                <w:lang w:val="en-GB"/>
+              </w:rPr>
+              <w:t>jobItemId</w:t>
+            </w:r>
+            <w:proofErr w:type="spellEnd"/>
+            <w:proofErr w:type="gramEnd"/>
+            <w:r>
+              <w:rPr>
+                <w:lang w:val="en-GB"/>
+              </w:rPr>
+              <w:t>/:id/:token</w:t>
+            </w:r>
+          </w:p>
+        </w:tc>
+        <w:tc>
+          <w:tcPr>
+            <w:tcW w:w="3162" w:type="dxa"/>
+            <w:shd w:val="clear" w:color="auto" w:fill="E7E6E6" w:themeFill="background2"/>
+          </w:tcPr>
+          <w:p>
+            <w:pPr>
+              <w:rPr>
+                <w:lang w:val="en-GB"/>
+              </w:rPr>
+            </w:pPr>
+          </w:p>
+        </w:tc>
+        <w:tc>
+          <w:tcPr>
+            <w:tcW w:w="1832" w:type="dxa"/>
+            <w:shd w:val="clear" w:color="auto" w:fill="E7E6E6" w:themeFill="background2"/>
+          </w:tcPr>
+          <w:p>
+            <w:pPr>
+              <w:rPr>
+                <w:lang w:val="en-GB"/>
+              </w:rPr>
+            </w:pPr>
+          </w:p>
+        </w:tc>
+        <w:tc>
+          <w:tcPr>
+            <w:tcW w:w="5056" w:type="dxa"/>
+            <w:shd w:val="clear" w:color="auto" w:fill="E7E6E6" w:themeFill="background2"/>
+          </w:tcPr>
+          <w:p>
+            <w:pPr>
+              <w:jc w:val="both"/>
+              <w:rPr>
+                <w:lang w:val="en-GB"/>
+              </w:rPr>
+            </w:pPr>
+            <w:r>
+              <w:rPr>
+                <w:lang w:val="en-GB"/>
+              </w:rPr>
+              <w:t xml:space="preserve">Delete the </w:t>
+            </w:r>
+            <w:proofErr w:type="spellStart"/>
+            <w:r>
+              <w:rPr>
+                <w:lang w:val="en-GB"/>
+              </w:rPr>
+              <w:t>d</w:t>
+            </w:r>
+            <w:r>
+              <w:rPr>
+                <w:lang w:val="en-GB"/>
+              </w:rPr>
+              <w:t>e</w:t>
+            </w:r>
+            <w:r>
+              <w:rPr>
+                <w:lang w:val="en-GB"/>
+              </w:rPr>
+              <w:t>sered</w:t>
+            </w:r>
+            <w:proofErr w:type="spellEnd"/>
+            <w:r>
+              <w:rPr>
+                <w:lang w:val="en-GB"/>
+              </w:rPr>
+              <w:t xml:space="preserve"> </w:t>
+            </w:r>
+            <w:proofErr w:type="spellStart"/>
+            <w:r>
+              <w:rPr>
+                <w:lang w:val="en-GB"/>
+              </w:rPr>
+              <w:t>jobitem</w:t>
+            </w:r>
+            <w:proofErr w:type="spellEnd"/>
+          </w:p>
+        </w:tc>
+      </w:tr>
+      <w:tr>
+        <w:tc>
+          <w:tcPr>
+            <w:tcW w:w="903" w:type="dxa"/>
+            <w:shd w:val="clear" w:color="auto" w:fill="E7E6E6" w:themeFill="background2"/>
+          </w:tcPr>
+          <w:p>
+            <w:pPr>
+              <w:rPr>
+                <w:lang w:val="en-GB"/>
+              </w:rPr>
+            </w:pPr>
+            <w:r>
+              <w:rPr>
+                <w:lang w:val="en-GB"/>
+              </w:rPr>
+              <w:t>delete</w:t>
+            </w:r>
+          </w:p>
+        </w:tc>
+        <w:tc>
+          <w:tcPr>
+            <w:tcW w:w="4493" w:type="dxa"/>
+            <w:shd w:val="clear" w:color="auto" w:fill="E7E6E6" w:themeFill="background2"/>
+          </w:tcPr>
+          <w:p>
+            <w:pPr>
+              <w:rPr>
+                <w:lang w:val="en-GB"/>
+              </w:rPr>
+            </w:pPr>
+            <w:r>
+              <w:rPr>
+                <w:lang w:val="en-GB"/>
+              </w:rPr>
+              <w:t>Admin</w:t>
+            </w:r>
+            <w:r>
+              <w:rPr>
+                <w:lang w:val="en-GB"/>
+              </w:rPr>
+              <w:t>/</w:t>
+            </w:r>
+            <w:proofErr w:type="spellStart"/>
+            <w:r>
+              <w:rPr>
+                <w:lang w:val="en-GB"/>
+              </w:rPr>
+              <w:t>deleteCompany</w:t>
+            </w:r>
+            <w:proofErr w:type="spellEnd"/>
+            <w:proofErr w:type="gramStart"/>
+            <w:r>
+              <w:rPr>
+                <w:lang w:val="en-GB"/>
+              </w:rPr>
+              <w:t>/:</w:t>
+            </w:r>
+            <w:proofErr w:type="spellStart"/>
+            <w:r>
+              <w:rPr>
+                <w:lang w:val="en-GB"/>
+              </w:rPr>
+              <w:t>companyId</w:t>
+            </w:r>
+            <w:proofErr w:type="spellEnd"/>
+            <w:proofErr w:type="gramEnd"/>
+            <w:r>
+              <w:rPr>
+                <w:lang w:val="en-GB"/>
+              </w:rPr>
+              <w:t>/:id/:token</w:t>
+            </w:r>
+          </w:p>
+        </w:tc>
+        <w:tc>
+          <w:tcPr>
+            <w:tcW w:w="3162" w:type="dxa"/>
+            <w:shd w:val="clear" w:color="auto" w:fill="E7E6E6" w:themeFill="background2"/>
+          </w:tcPr>
+          <w:p>
+            <w:pPr>
+              <w:rPr>
+                <w:lang w:val="en-GB"/>
+              </w:rPr>
+            </w:pPr>
+          </w:p>
+        </w:tc>
+        <w:tc>
+          <w:tcPr>
+            <w:tcW w:w="1832" w:type="dxa"/>
+            <w:shd w:val="clear" w:color="auto" w:fill="E7E6E6" w:themeFill="background2"/>
+          </w:tcPr>
+          <w:p>
+            <w:pPr>
+              <w:rPr>
+                <w:lang w:val="en-GB"/>
+              </w:rPr>
+            </w:pPr>
+          </w:p>
+        </w:tc>
+        <w:tc>
+          <w:tcPr>
+            <w:tcW w:w="5056" w:type="dxa"/>
+            <w:shd w:val="clear" w:color="auto" w:fill="E7E6E6" w:themeFill="background2"/>
+          </w:tcPr>
+          <w:p>
+            <w:pPr>
+              <w:jc w:val="both"/>
+              <w:rPr>
+                <w:lang w:val="en-GB"/>
+              </w:rPr>
+            </w:pPr>
+            <w:r>
+              <w:rPr>
+                <w:lang w:val="en-GB"/>
+              </w:rPr>
+              <w:t xml:space="preserve">Delete the desired </w:t>
+            </w:r>
+            <w:r>
+              <w:rPr>
+                <w:lang w:val="en-GB"/>
+              </w:rPr>
+              <w:t>company user</w:t>
+            </w:r>
+          </w:p>
+        </w:tc>
+      </w:tr>
+      <w:tr>
+        <w:tc>
+          <w:tcPr>
+            <w:tcW w:w="903" w:type="dxa"/>
+            <w:shd w:val="clear" w:color="auto" w:fill="E7E6E6" w:themeFill="background2"/>
+          </w:tcPr>
+          <w:p>
+            <w:pPr>
+              <w:rPr>
+                <w:lang w:val="en-GB"/>
+              </w:rPr>
+            </w:pPr>
+            <w:r>
+              <w:rPr>
+                <w:lang w:val="en-GB"/>
+              </w:rPr>
+              <w:t>put</w:t>
+            </w:r>
+          </w:p>
+        </w:tc>
+        <w:tc>
+          <w:tcPr>
+            <w:tcW w:w="4493" w:type="dxa"/>
+            <w:shd w:val="clear" w:color="auto" w:fill="E7E6E6" w:themeFill="background2"/>
+          </w:tcPr>
+          <w:p>
+            <w:pPr>
+              <w:rPr>
+                <w:lang w:val="en-GB"/>
+              </w:rPr>
+            </w:pPr>
+            <w:r>
+              <w:rPr>
+                <w:lang w:val="en-GB"/>
+              </w:rPr>
+              <w:t>Admin/</w:t>
+            </w:r>
+            <w:proofErr w:type="spellStart"/>
+            <w:r>
+              <w:rPr>
+                <w:lang w:val="en-GB"/>
+              </w:rPr>
+              <w:t>featureCompany</w:t>
+            </w:r>
+            <w:proofErr w:type="spellEnd"/>
+            <w:proofErr w:type="gramStart"/>
+            <w:r>
+              <w:rPr>
+                <w:lang w:val="en-GB"/>
+              </w:rPr>
+              <w:t>/:</w:t>
+            </w:r>
+            <w:proofErr w:type="spellStart"/>
+            <w:r>
+              <w:rPr>
+                <w:lang w:val="en-GB"/>
+              </w:rPr>
+              <w:t>companyId</w:t>
+            </w:r>
+            <w:proofErr w:type="spellEnd"/>
+            <w:proofErr w:type="gramEnd"/>
+            <w:r>
+              <w:rPr>
+                <w:lang w:val="en-GB"/>
+              </w:rPr>
+              <w:t>/:id/:token</w:t>
+            </w:r>
+          </w:p>
+        </w:tc>
+        <w:tc>
+          <w:tcPr>
+            <w:tcW w:w="3162" w:type="dxa"/>
+            <w:shd w:val="clear" w:color="auto" w:fill="E7E6E6" w:themeFill="background2"/>
+          </w:tcPr>
+          <w:p>
+            <w:pPr>
+              <w:rPr>
+                <w:lang w:val="en-GB"/>
+              </w:rPr>
+            </w:pPr>
+            <w:r>
+              <w:rPr>
+                <w:lang w:val="en-GB"/>
+              </w:rPr>
+              <w:t>feature (true/false)</w:t>
+            </w:r>
+          </w:p>
+        </w:tc>
+        <w:tc>
+          <w:tcPr>
+            <w:tcW w:w="1832" w:type="dxa"/>
+            <w:shd w:val="clear" w:color="auto" w:fill="E7E6E6" w:themeFill="background2"/>
+          </w:tcPr>
+          <w:p>
+            <w:pPr>
+              <w:rPr>
+                <w:lang w:val="en-GB"/>
+              </w:rPr>
+            </w:pPr>
+          </w:p>
+        </w:tc>
+        <w:tc>
+          <w:tcPr>
+            <w:tcW w:w="5056" w:type="dxa"/>
+            <w:shd w:val="clear" w:color="auto" w:fill="E7E6E6" w:themeFill="background2"/>
+          </w:tcPr>
+          <w:p>
+            <w:pPr>
+              <w:jc w:val="both"/>
+              <w:rPr>
+                <w:lang w:val="en-GB"/>
+              </w:rPr>
+            </w:pPr>
+            <w:r>
+              <w:rPr>
+                <w:lang w:val="en-GB"/>
+              </w:rPr>
+              <w:t>Feature the desired company</w:t>
+            </w:r>
+          </w:p>
+        </w:tc>
+      </w:tr>
+      <w:tr>
+        <w:tc>
+          <w:tcPr>
+            <w:tcW w:w="903" w:type="dxa"/>
+            <w:shd w:val="clear" w:color="auto" w:fill="E7E6E6" w:themeFill="background2"/>
+          </w:tcPr>
+          <w:p>
+            <w:pPr>
+              <w:rPr>
+                <w:lang w:val="en-GB"/>
+              </w:rPr>
+            </w:pPr>
+            <w:r>
+              <w:rPr>
+                <w:lang w:val="en-GB"/>
+              </w:rPr>
+              <w:t>put</w:t>
+            </w:r>
+          </w:p>
+        </w:tc>
+        <w:tc>
+          <w:tcPr>
+            <w:tcW w:w="4493" w:type="dxa"/>
+            <w:shd w:val="clear" w:color="auto" w:fill="E7E6E6" w:themeFill="background2"/>
+          </w:tcPr>
+          <w:p>
+            <w:pPr>
+              <w:rPr>
+                <w:lang w:val="en-GB"/>
+              </w:rPr>
+            </w:pPr>
+            <w:r>
+              <w:rPr>
+                <w:lang w:val="en-GB"/>
+              </w:rPr>
+              <w:t>Admin/</w:t>
+            </w:r>
+            <w:proofErr w:type="spellStart"/>
+            <w:r>
+              <w:rPr>
+                <w:lang w:val="en-GB"/>
+              </w:rPr>
+              <w:t>featureJobi</w:t>
+            </w:r>
+            <w:r>
+              <w:rPr>
+                <w:lang w:val="en-GB"/>
+              </w:rPr>
+              <w:t>tem</w:t>
+            </w:r>
+            <w:proofErr w:type="spellEnd"/>
+            <w:proofErr w:type="gramStart"/>
+            <w:r>
+              <w:rPr>
+                <w:lang w:val="en-GB"/>
+              </w:rPr>
+              <w:t>/:</w:t>
+            </w:r>
+            <w:proofErr w:type="spellStart"/>
+            <w:r>
+              <w:rPr>
+                <w:lang w:val="en-GB"/>
+              </w:rPr>
+              <w:t>jobItemId</w:t>
+            </w:r>
+            <w:proofErr w:type="spellEnd"/>
+            <w:proofErr w:type="gramEnd"/>
+            <w:r>
+              <w:rPr>
+                <w:lang w:val="en-GB"/>
+              </w:rPr>
+              <w:t>/:id/:token</w:t>
+            </w:r>
+          </w:p>
+        </w:tc>
+        <w:tc>
+          <w:tcPr>
+            <w:tcW w:w="3162" w:type="dxa"/>
+            <w:shd w:val="clear" w:color="auto" w:fill="E7E6E6" w:themeFill="background2"/>
+          </w:tcPr>
+          <w:p>
+            <w:pPr>
+              <w:rPr>
+                <w:lang w:val="en-GB"/>
+              </w:rPr>
+            </w:pPr>
+            <w:r>
+              <w:rPr>
+                <w:lang w:val="en-GB"/>
+              </w:rPr>
+              <w:t>feature (true/false)</w:t>
+            </w:r>
+          </w:p>
+        </w:tc>
+        <w:tc>
+          <w:tcPr>
+            <w:tcW w:w="1832" w:type="dxa"/>
+            <w:shd w:val="clear" w:color="auto" w:fill="E7E6E6" w:themeFill="background2"/>
+          </w:tcPr>
+          <w:p>
+            <w:pPr>
+              <w:rPr>
+                <w:lang w:val="en-GB"/>
+              </w:rPr>
+            </w:pPr>
+          </w:p>
+        </w:tc>
+        <w:tc>
+          <w:tcPr>
+            <w:tcW w:w="5056" w:type="dxa"/>
+            <w:shd w:val="clear" w:color="auto" w:fill="E7E6E6" w:themeFill="background2"/>
+          </w:tcPr>
+          <w:p>
+            <w:pPr>
+              <w:jc w:val="both"/>
+              <w:rPr>
+                <w:lang w:val="en-GB"/>
+              </w:rPr>
+            </w:pPr>
+            <w:r>
+              <w:rPr>
+                <w:lang w:val="en-GB"/>
+              </w:rPr>
+              <w:t xml:space="preserve">Feature the desired </w:t>
+            </w:r>
+            <w:proofErr w:type="spellStart"/>
+            <w:r>
+              <w:rPr>
+                <w:lang w:val="en-GB"/>
+              </w:rPr>
+              <w:t>jobitem</w:t>
+            </w:r>
+            <w:proofErr w:type="spellEnd"/>
+          </w:p>
+        </w:tc>
+      </w:tr>
+      <w:tr>
+        <w:tc>
+          <w:tcPr>
+            <w:tcW w:w="903" w:type="dxa"/>
             <w:shd w:val="clear" w:color="auto" w:fill="D9E2F3" w:themeFill="accent1" w:themeFillTint="33"/>
           </w:tcPr>
           <w:p>
@@ -4363,13 +5152,7 @@
               <w:rPr>
                 <w:lang w:val="en-GB"/>
               </w:rPr>
-              <w:t>g</w:t>
-            </w:r>
-            <w:r>
-              <w:rPr>
-                <w:lang w:val="en-GB"/>
-              </w:rPr>
-              <w:t>et</w:t>
+              <w:t>Get</w:t>
             </w:r>
           </w:p>
         </w:tc>
@@ -4384,34 +5167,42 @@
                 <w:lang w:val="en-GB"/>
               </w:rPr>
             </w:pPr>
-            <w:r>
-              <w:rPr>
-                <w:lang w:val="en-GB"/>
-              </w:rPr>
-              <w:t>Admin/</w:t>
-            </w:r>
-            <w:proofErr w:type="spellStart"/>
-            <w:r>
-              <w:rPr>
-                <w:lang w:val="en-GB"/>
-              </w:rPr>
-              <w:t>allJobItems</w:t>
-            </w:r>
-            <w:proofErr w:type="spellEnd"/>
-            <w:r>
-              <w:rPr>
-                <w:lang w:val="en-GB"/>
-              </w:rPr>
-              <w:t>/:id</w:t>
-            </w:r>
+            <w:proofErr w:type="spellStart"/>
+            <w:r>
+              <w:rPr>
+                <w:lang w:val="en-GB"/>
+              </w:rPr>
+              <w:t>Jobitem</w:t>
+            </w:r>
+            <w:proofErr w:type="spellEnd"/>
             <w:proofErr w:type="gramStart"/>
             <w:r>
               <w:rPr>
                 <w:lang w:val="en-GB"/>
               </w:rPr>
-              <w:t>/:token</w:t>
-            </w:r>
+              <w:t>/</w:t>
+            </w:r>
+            <w:r>
+              <w:rPr>
+                <w:lang w:val="en-GB"/>
+              </w:rPr>
+              <w:t>:</w:t>
+            </w:r>
+            <w:proofErr w:type="spellStart"/>
+            <w:r>
+              <w:rPr>
+                <w:lang w:val="en-GB"/>
+              </w:rPr>
+              <w:t>jobitemid</w:t>
+            </w:r>
+            <w:proofErr w:type="spellEnd"/>
             <w:proofErr w:type="gramEnd"/>
+            <w:r>
+              <w:rPr>
+                <w:lang w:val="en-GB"/>
+              </w:rPr>
+              <w:t>/:id/:token</w:t>
+            </w:r>
           </w:p>
         </w:tc>
         <w:tc>
@@ -4443,9 +5234,41 @@
               <w:rPr>
                 <w:lang w:val="en-GB"/>
               </w:rPr>
-              <w:t>jobItems</w:t>
-            </w:r>
-            <w:proofErr w:type="spellEnd"/>
+              <w:t>Jobitem</w:t>
+            </w:r>
+            <w:proofErr w:type="spellEnd"/>
+            <w:r>
+              <w:rPr>
+                <w:lang w:val="en-GB"/>
+              </w:rPr>
+              <w:t xml:space="preserve"> </w:t>
+            </w:r>
+            <w:r>
+              <w:rPr>
+                <w:lang w:val="en-GB"/>
+              </w:rPr>
+              <w:t>(</w:t>
+            </w:r>
+            <w:proofErr w:type="spellStart"/>
+            <w:r>
+              <w:rPr>
+                <w:lang w:val="en-GB"/>
+              </w:rPr>
+              <w:t>incl</w:t>
+            </w:r>
+            <w:proofErr w:type="spellEnd"/>
+            <w:r>
+              <w:rPr>
+                <w:lang w:val="en-GB"/>
+              </w:rPr>
+              <w:t xml:space="preserve"> message, accepted)</w:t>
+            </w:r>
+            <w:r>
+              <w:rPr>
+                <w:lang w:val="en-GB"/>
+              </w:rPr>
+              <w:t xml:space="preserve"> </w:t>
+            </w:r>
           </w:p>
         </w:tc>
         <w:tc>
@@ -4464,266 +5287,7 @@
               <w:rPr>
                 <w:lang w:val="en-GB"/>
               </w:rPr>
-              <w:t xml:space="preserve">Returns map of all existing </w:t>
-            </w:r>
-            <w:proofErr w:type="spellStart"/>
-            <w:r>
-              <w:rPr>
-                <w:lang w:val="en-GB"/>
-              </w:rPr>
-              <w:t>jobitems</w:t>
-            </w:r>
-            <w:proofErr w:type="spellEnd"/>
-          </w:p>
-        </w:tc>
-      </w:tr>
-      <w:tr>
-        <w:tc>
-          <w:tcPr>
-            <w:tcW w:w="903" w:type="dxa"/>
-            <w:shd w:val="clear" w:color="auto" w:fill="D9E2F3" w:themeFill="accent1" w:themeFillTint="33"/>
-          </w:tcPr>
-          <w:p>
-            <w:pPr>
-              <w:rPr>
-                <w:lang w:val="en-GB"/>
-              </w:rPr>
-            </w:pPr>
-            <w:r>
-              <w:rPr>
-                <w:lang w:val="en-GB"/>
-              </w:rPr>
-              <w:lastRenderedPageBreak/>
-              <w:t>get</w:t>
-            </w:r>
-          </w:p>
-        </w:tc>
-        <w:tc>
-          <w:tcPr>
-            <w:tcW w:w="4493" w:type="dxa"/>
-            <w:shd w:val="clear" w:color="auto" w:fill="D9E2F3" w:themeFill="accent1" w:themeFillTint="33"/>
-          </w:tcPr>
-          <w:p>
-            <w:pPr>
-              <w:rPr>
-                <w:lang w:val="en-GB"/>
-              </w:rPr>
-            </w:pPr>
-            <w:r>
-              <w:rPr>
-                <w:lang w:val="en-GB"/>
-              </w:rPr>
-              <w:t>Admin/</w:t>
-            </w:r>
-            <w:proofErr w:type="spellStart"/>
-            <w:r>
-              <w:rPr>
-                <w:lang w:val="en-GB"/>
-              </w:rPr>
-              <w:t>allCompanies</w:t>
-            </w:r>
-            <w:proofErr w:type="spellEnd"/>
-            <w:r>
-              <w:rPr>
-                <w:lang w:val="en-GB"/>
-              </w:rPr>
-              <w:t>/:id</w:t>
-            </w:r>
-            <w:proofErr w:type="gramStart"/>
-            <w:r>
-              <w:rPr>
-                <w:lang w:val="en-GB"/>
-              </w:rPr>
-              <w:t>/:token</w:t>
-            </w:r>
-            <w:proofErr w:type="gramEnd"/>
-          </w:p>
-        </w:tc>
-        <w:tc>
-          <w:tcPr>
-            <w:tcW w:w="3162" w:type="dxa"/>
-            <w:shd w:val="clear" w:color="auto" w:fill="D9E2F3" w:themeFill="accent1" w:themeFillTint="33"/>
-          </w:tcPr>
-          <w:p>
-            <w:pPr>
-              <w:rPr>
-                <w:lang w:val="en-GB"/>
-              </w:rPr>
-            </w:pPr>
-          </w:p>
-        </w:tc>
-        <w:tc>
-          <w:tcPr>
-            <w:tcW w:w="1832" w:type="dxa"/>
-            <w:shd w:val="clear" w:color="auto" w:fill="D9E2F3" w:themeFill="accent1" w:themeFillTint="33"/>
-          </w:tcPr>
-          <w:p>
-            <w:pPr>
-              <w:rPr>
-                <w:lang w:val="en-GB"/>
-              </w:rPr>
-            </w:pPr>
-            <w:r>
-              <w:rPr>
-                <w:lang w:val="en-GB"/>
-              </w:rPr>
-              <w:t>Companies</w:t>
-            </w:r>
-          </w:p>
-        </w:tc>
-        <w:tc>
-          <w:tcPr>
-            <w:tcW w:w="5056" w:type="dxa"/>
-            <w:shd w:val="clear" w:color="auto" w:fill="D9E2F3" w:themeFill="accent1" w:themeFillTint="33"/>
-          </w:tcPr>
-          <w:p>
-            <w:pPr>
-              <w:jc w:val="both"/>
-              <w:rPr>
-                <w:lang w:val="en-GB"/>
-              </w:rPr>
-            </w:pPr>
-            <w:r>
-              <w:rPr>
-                <w:lang w:val="en-GB"/>
-              </w:rPr>
-              <w:t>Returns map of all existing companies</w:t>
-            </w:r>
-          </w:p>
-        </w:tc>
-      </w:tr>
-      <w:tr>
-        <w:tc>
-          <w:tcPr>
-            <w:tcW w:w="903" w:type="dxa"/>
-            <w:shd w:val="clear" w:color="auto" w:fill="D9E2F3" w:themeFill="accent1" w:themeFillTint="33"/>
-          </w:tcPr>
-          <w:p>
-            <w:pPr>
-              <w:rPr>
-                <w:lang w:val="en-GB"/>
-              </w:rPr>
-            </w:pPr>
-            <w:r>
-              <w:rPr>
-                <w:lang w:val="en-GB"/>
-              </w:rPr>
-              <w:t>d</w:t>
-            </w:r>
-            <w:r>
-              <w:rPr>
-                <w:lang w:val="en-GB"/>
-              </w:rPr>
-              <w:t>elete</w:t>
-            </w:r>
-          </w:p>
-        </w:tc>
-        <w:tc>
-          <w:tcPr>
-            <w:tcW w:w="4493" w:type="dxa"/>
-            <w:shd w:val="clear" w:color="auto" w:fill="D9E2F3" w:themeFill="accent1" w:themeFillTint="33"/>
-          </w:tcPr>
-          <w:p>
-            <w:pPr>
-              <w:rPr>
-                <w:lang w:val="en-GB"/>
-              </w:rPr>
-            </w:pPr>
-            <w:r>
-              <w:rPr>
-                <w:lang w:val="en-GB"/>
-              </w:rPr>
-              <w:t>Admin/</w:t>
-            </w:r>
-            <w:proofErr w:type="spellStart"/>
-            <w:r>
-              <w:rPr>
-                <w:lang w:val="en-GB"/>
-              </w:rPr>
-              <w:t>deleteJobItem</w:t>
-            </w:r>
-            <w:proofErr w:type="spellEnd"/>
-            <w:proofErr w:type="gramStart"/>
-            <w:r>
-              <w:rPr>
-                <w:lang w:val="en-GB"/>
-              </w:rPr>
-              <w:t>/:</w:t>
-            </w:r>
-            <w:proofErr w:type="spellStart"/>
-            <w:r>
-              <w:rPr>
-                <w:lang w:val="en-GB"/>
-              </w:rPr>
-              <w:t>jobItemId</w:t>
-            </w:r>
-            <w:proofErr w:type="spellEnd"/>
-            <w:proofErr w:type="gramEnd"/>
-            <w:r>
-              <w:rPr>
-                <w:lang w:val="en-GB"/>
-              </w:rPr>
-              <w:t>/:id/:token</w:t>
-            </w:r>
-          </w:p>
-        </w:tc>
-        <w:tc>
-          <w:tcPr>
-            <w:tcW w:w="3162" w:type="dxa"/>
-            <w:shd w:val="clear" w:color="auto" w:fill="D9E2F3" w:themeFill="accent1" w:themeFillTint="33"/>
-          </w:tcPr>
-          <w:p>
-            <w:pPr>
-              <w:rPr>
-                <w:lang w:val="en-GB"/>
-              </w:rPr>
-            </w:pPr>
-          </w:p>
-        </w:tc>
-        <w:tc>
-          <w:tcPr>
-            <w:tcW w:w="1832" w:type="dxa"/>
-            <w:shd w:val="clear" w:color="auto" w:fill="D9E2F3" w:themeFill="accent1" w:themeFillTint="33"/>
-          </w:tcPr>
-          <w:p>
-            <w:pPr>
-              <w:rPr>
-                <w:lang w:val="en-GB"/>
-              </w:rPr>
-            </w:pPr>
-          </w:p>
-        </w:tc>
-        <w:tc>
-          <w:tcPr>
-            <w:tcW w:w="5056" w:type="dxa"/>
-            <w:shd w:val="clear" w:color="auto" w:fill="D9E2F3" w:themeFill="accent1" w:themeFillTint="33"/>
-          </w:tcPr>
-          <w:p>
-            <w:pPr>
-              <w:jc w:val="both"/>
-              <w:rPr>
-                <w:lang w:val="en-GB"/>
-              </w:rPr>
-            </w:pPr>
-            <w:r>
-              <w:rPr>
-                <w:lang w:val="en-GB"/>
-              </w:rPr>
-              <w:t xml:space="preserve">Delete the </w:t>
-            </w:r>
-            <w:proofErr w:type="spellStart"/>
-            <w:r>
-              <w:rPr>
-                <w:lang w:val="en-GB"/>
-              </w:rPr>
-              <w:t>disered</w:t>
-            </w:r>
-            <w:proofErr w:type="spellEnd"/>
-            <w:r>
-              <w:rPr>
-                <w:lang w:val="en-GB"/>
-              </w:rPr>
-              <w:t xml:space="preserve"> </w:t>
+              <w:t xml:space="preserve">Returns </w:t>
             </w:r>
             <w:proofErr w:type="spellStart"/>
             <w:r>
@@ -4733,406 +5297,18 @@
               <w:t>jobitem</w:t>
             </w:r>
             <w:proofErr w:type="spellEnd"/>
-          </w:p>
-        </w:tc>
-      </w:tr>
-      <w:tr>
-        <w:tc>
-          <w:tcPr>
-            <w:tcW w:w="903" w:type="dxa"/>
-            <w:shd w:val="clear" w:color="auto" w:fill="D9E2F3" w:themeFill="accent1" w:themeFillTint="33"/>
-          </w:tcPr>
-          <w:p>
-            <w:pPr>
-              <w:rPr>
-                <w:lang w:val="en-GB"/>
-              </w:rPr>
-            </w:pPr>
-            <w:r>
-              <w:rPr>
-                <w:lang w:val="en-GB"/>
-              </w:rPr>
-              <w:t>delete</w:t>
-            </w:r>
-          </w:p>
-        </w:tc>
-        <w:tc>
-          <w:tcPr>
-            <w:tcW w:w="4493" w:type="dxa"/>
-            <w:shd w:val="clear" w:color="auto" w:fill="D9E2F3" w:themeFill="accent1" w:themeFillTint="33"/>
-          </w:tcPr>
-          <w:p>
-            <w:pPr>
-              <w:rPr>
-                <w:lang w:val="en-GB"/>
-              </w:rPr>
-            </w:pPr>
-            <w:r>
-              <w:rPr>
-                <w:lang w:val="en-GB"/>
-              </w:rPr>
-              <w:t>Admin</w:t>
-            </w:r>
-            <w:r>
-              <w:rPr>
-                <w:lang w:val="en-GB"/>
-              </w:rPr>
-              <w:t>/</w:t>
-            </w:r>
-            <w:proofErr w:type="spellStart"/>
-            <w:r>
-              <w:rPr>
-                <w:lang w:val="en-GB"/>
-              </w:rPr>
-              <w:t>deleteCompany</w:t>
-            </w:r>
-            <w:proofErr w:type="spellEnd"/>
-            <w:proofErr w:type="gramStart"/>
-            <w:r>
-              <w:rPr>
-                <w:lang w:val="en-GB"/>
-              </w:rPr>
-              <w:t>/:</w:t>
-            </w:r>
-            <w:proofErr w:type="spellStart"/>
-            <w:r>
-              <w:rPr>
-                <w:lang w:val="en-GB"/>
-              </w:rPr>
-              <w:t>companyId</w:t>
-            </w:r>
-            <w:proofErr w:type="spellEnd"/>
-            <w:proofErr w:type="gramEnd"/>
-            <w:r>
-              <w:rPr>
-                <w:lang w:val="en-GB"/>
-              </w:rPr>
-              <w:t>/:id/:token</w:t>
-            </w:r>
-          </w:p>
-        </w:tc>
-        <w:tc>
-          <w:tcPr>
-            <w:tcW w:w="3162" w:type="dxa"/>
-            <w:shd w:val="clear" w:color="auto" w:fill="D9E2F3" w:themeFill="accent1" w:themeFillTint="33"/>
-          </w:tcPr>
-          <w:p>
-            <w:pPr>
-              <w:rPr>
-                <w:lang w:val="en-GB"/>
-              </w:rPr>
-            </w:pPr>
-          </w:p>
-        </w:tc>
-        <w:tc>
-          <w:tcPr>
-            <w:tcW w:w="1832" w:type="dxa"/>
-            <w:shd w:val="clear" w:color="auto" w:fill="D9E2F3" w:themeFill="accent1" w:themeFillTint="33"/>
-          </w:tcPr>
-          <w:p>
-            <w:pPr>
-              <w:rPr>
-                <w:lang w:val="en-GB"/>
-              </w:rPr>
-            </w:pPr>
-          </w:p>
-        </w:tc>
-        <w:tc>
-          <w:tcPr>
-            <w:tcW w:w="5056" w:type="dxa"/>
-            <w:shd w:val="clear" w:color="auto" w:fill="D9E2F3" w:themeFill="accent1" w:themeFillTint="33"/>
-          </w:tcPr>
-          <w:p>
-            <w:pPr>
-              <w:jc w:val="both"/>
-              <w:rPr>
-                <w:lang w:val="en-GB"/>
-              </w:rPr>
-            </w:pPr>
-            <w:r>
-              <w:rPr>
-                <w:lang w:val="en-GB"/>
-              </w:rPr>
-              <w:t xml:space="preserve">Delete the desired </w:t>
-            </w:r>
-            <w:r>
-              <w:rPr>
-                <w:lang w:val="en-GB"/>
-              </w:rPr>
-              <w:t>company user</w:t>
-            </w:r>
-          </w:p>
-        </w:tc>
-      </w:tr>
-      <w:tr>
-        <w:tc>
-          <w:tcPr>
-            <w:tcW w:w="903" w:type="dxa"/>
-            <w:shd w:val="clear" w:color="auto" w:fill="D9E2F3" w:themeFill="accent1" w:themeFillTint="33"/>
-          </w:tcPr>
-          <w:p>
-            <w:pPr>
-              <w:rPr>
-                <w:lang w:val="en-GB"/>
-              </w:rPr>
-            </w:pPr>
-            <w:r>
-              <w:rPr>
-                <w:lang w:val="en-GB"/>
-              </w:rPr>
-              <w:t>put</w:t>
-            </w:r>
-          </w:p>
-        </w:tc>
-        <w:tc>
-          <w:tcPr>
-            <w:tcW w:w="4493" w:type="dxa"/>
-            <w:shd w:val="clear" w:color="auto" w:fill="D9E2F3" w:themeFill="accent1" w:themeFillTint="33"/>
-          </w:tcPr>
-          <w:p>
-            <w:pPr>
-              <w:rPr>
-                <w:lang w:val="en-GB"/>
-              </w:rPr>
-            </w:pPr>
-            <w:r>
-              <w:rPr>
-                <w:lang w:val="en-GB"/>
-              </w:rPr>
-              <w:t>Admin/</w:t>
-            </w:r>
-            <w:proofErr w:type="spellStart"/>
-            <w:r>
-              <w:rPr>
-                <w:lang w:val="en-GB"/>
-              </w:rPr>
-              <w:t>featureCompany</w:t>
-            </w:r>
-            <w:proofErr w:type="spellEnd"/>
-            <w:proofErr w:type="gramStart"/>
-            <w:r>
-              <w:rPr>
-                <w:lang w:val="en-GB"/>
-              </w:rPr>
-              <w:t>/:</w:t>
-            </w:r>
-            <w:proofErr w:type="spellStart"/>
-            <w:r>
-              <w:rPr>
-                <w:lang w:val="en-GB"/>
-              </w:rPr>
-              <w:t>companyI</w:t>
-            </w:r>
-            <w:bookmarkStart w:id="0" w:name="_GoBack"/>
-            <w:bookmarkEnd w:id="0"/>
-            <w:r>
-              <w:rPr>
-                <w:lang w:val="en-GB"/>
-              </w:rPr>
-              <w:t>d</w:t>
-            </w:r>
-            <w:proofErr w:type="spellEnd"/>
-            <w:proofErr w:type="gramEnd"/>
-            <w:r>
-              <w:rPr>
-                <w:lang w:val="en-GB"/>
-              </w:rPr>
-              <w:t>/:id/:token</w:t>
-            </w:r>
-          </w:p>
-        </w:tc>
-        <w:tc>
-          <w:tcPr>
-            <w:tcW w:w="3162" w:type="dxa"/>
-            <w:shd w:val="clear" w:color="auto" w:fill="D9E2F3" w:themeFill="accent1" w:themeFillTint="33"/>
-          </w:tcPr>
-          <w:p>
-            <w:pPr>
-              <w:rPr>
-                <w:lang w:val="en-GB"/>
-              </w:rPr>
-            </w:pPr>
-            <w:r>
-              <w:rPr>
-                <w:lang w:val="en-GB"/>
-              </w:rPr>
-              <w:t>feature (true/false)</w:t>
-            </w:r>
-          </w:p>
-        </w:tc>
-        <w:tc>
-          <w:tcPr>
-            <w:tcW w:w="1832" w:type="dxa"/>
-            <w:shd w:val="clear" w:color="auto" w:fill="D9E2F3" w:themeFill="accent1" w:themeFillTint="33"/>
-          </w:tcPr>
-          <w:p>
-            <w:pPr>
-              <w:rPr>
-                <w:lang w:val="en-GB"/>
-              </w:rPr>
-            </w:pPr>
-          </w:p>
-        </w:tc>
-        <w:tc>
-          <w:tcPr>
-            <w:tcW w:w="5056" w:type="dxa"/>
-            <w:shd w:val="clear" w:color="auto" w:fill="D9E2F3" w:themeFill="accent1" w:themeFillTint="33"/>
-          </w:tcPr>
-          <w:p>
-            <w:pPr>
-              <w:jc w:val="both"/>
-              <w:rPr>
-                <w:lang w:val="en-GB"/>
-              </w:rPr>
-            </w:pPr>
-            <w:r>
-              <w:rPr>
-                <w:lang w:val="en-GB"/>
-              </w:rPr>
-              <w:t>Feature the desired company</w:t>
-            </w:r>
-          </w:p>
-        </w:tc>
-      </w:tr>
-      <w:tr>
-        <w:tc>
-          <w:tcPr>
-            <w:tcW w:w="903" w:type="dxa"/>
-            <w:shd w:val="clear" w:color="auto" w:fill="D9E2F3" w:themeFill="accent1" w:themeFillTint="33"/>
-          </w:tcPr>
-          <w:p>
-            <w:pPr>
-              <w:rPr>
-                <w:lang w:val="en-GB"/>
-              </w:rPr>
-            </w:pPr>
-            <w:r>
-              <w:rPr>
-                <w:lang w:val="en-GB"/>
-              </w:rPr>
-              <w:t>put</w:t>
-            </w:r>
-          </w:p>
-        </w:tc>
-        <w:tc>
-          <w:tcPr>
-            <w:tcW w:w="4493" w:type="dxa"/>
-            <w:shd w:val="clear" w:color="auto" w:fill="D9E2F3" w:themeFill="accent1" w:themeFillTint="33"/>
-          </w:tcPr>
-          <w:p>
-            <w:pPr>
-              <w:rPr>
-                <w:lang w:val="en-GB"/>
-              </w:rPr>
-            </w:pPr>
-            <w:r>
-              <w:rPr>
-                <w:lang w:val="en-GB"/>
-              </w:rPr>
-              <w:t>Admin/</w:t>
-            </w:r>
-            <w:proofErr w:type="spellStart"/>
-            <w:r>
-              <w:rPr>
-                <w:lang w:val="en-GB"/>
-              </w:rPr>
-              <w:t>feature</w:t>
-            </w:r>
-            <w:r>
-              <w:rPr>
-                <w:lang w:val="en-GB"/>
-              </w:rPr>
-              <w:t>Jobi</w:t>
-            </w:r>
-            <w:r>
-              <w:rPr>
-                <w:lang w:val="en-GB"/>
-              </w:rPr>
-              <w:t>tem</w:t>
-            </w:r>
-            <w:proofErr w:type="spellEnd"/>
-            <w:proofErr w:type="gramStart"/>
-            <w:r>
-              <w:rPr>
-                <w:lang w:val="en-GB"/>
-              </w:rPr>
-              <w:t>/:</w:t>
-            </w:r>
-            <w:proofErr w:type="spellStart"/>
-            <w:r>
-              <w:rPr>
-                <w:lang w:val="en-GB"/>
-              </w:rPr>
-              <w:t>jobItemId</w:t>
-            </w:r>
-            <w:proofErr w:type="spellEnd"/>
-            <w:proofErr w:type="gramEnd"/>
-            <w:r>
-              <w:rPr>
-                <w:lang w:val="en-GB"/>
-              </w:rPr>
-              <w:t>/:id/:token</w:t>
-            </w:r>
-          </w:p>
-        </w:tc>
-        <w:tc>
-          <w:tcPr>
-            <w:tcW w:w="3162" w:type="dxa"/>
-            <w:shd w:val="clear" w:color="auto" w:fill="D9E2F3" w:themeFill="accent1" w:themeFillTint="33"/>
-          </w:tcPr>
-          <w:p>
-            <w:pPr>
-              <w:rPr>
-                <w:lang w:val="en-GB"/>
-              </w:rPr>
-            </w:pPr>
-            <w:r>
-              <w:rPr>
-                <w:lang w:val="en-GB"/>
-              </w:rPr>
-              <w:t>feature (true/false)</w:t>
-            </w:r>
-          </w:p>
-        </w:tc>
-        <w:tc>
-          <w:tcPr>
-            <w:tcW w:w="1832" w:type="dxa"/>
-            <w:shd w:val="clear" w:color="auto" w:fill="D9E2F3" w:themeFill="accent1" w:themeFillTint="33"/>
-          </w:tcPr>
-          <w:p>
-            <w:pPr>
-              <w:rPr>
-                <w:lang w:val="en-GB"/>
-              </w:rPr>
-            </w:pPr>
-          </w:p>
-        </w:tc>
-        <w:tc>
-          <w:tcPr>
-            <w:tcW w:w="5056" w:type="dxa"/>
-            <w:shd w:val="clear" w:color="auto" w:fill="D9E2F3" w:themeFill="accent1" w:themeFillTint="33"/>
-          </w:tcPr>
-          <w:p>
-            <w:pPr>
-              <w:jc w:val="both"/>
-              <w:rPr>
-                <w:lang w:val="en-GB"/>
-              </w:rPr>
-            </w:pPr>
-            <w:r>
-              <w:rPr>
-                <w:lang w:val="en-GB"/>
-              </w:rPr>
-              <w:t xml:space="preserve">Feature the desired </w:t>
-            </w:r>
-            <w:proofErr w:type="spellStart"/>
-            <w:r>
-              <w:rPr>
-                <w:lang w:val="en-GB"/>
-              </w:rPr>
-              <w:t>jobitem</w:t>
-            </w:r>
-            <w:proofErr w:type="spellEnd"/>
+            <w:r>
+              <w:rPr>
+                <w:lang w:val="en-GB"/>
+              </w:rPr>
+              <w:t xml:space="preserve"> how it should be viewed by </w:t>
+            </w:r>
+            <w:r>
+              <w:rPr>
+                <w:lang w:val="en-GB"/>
+              </w:rPr>
+              <w:t>user</w:t>
+            </w:r>
           </w:p>
         </w:tc>
       </w:tr>
@@ -5904,7 +6080,7 @@
 </file>
 
 <file path=customXml/itemProps1.xml><?xml version="1.0" encoding="utf-8"?>
-<ds:datastoreItem xmlns:ds="http://schemas.openxmlformats.org/officeDocument/2006/customXml" ds:itemID="{655EBAE6-4BCD-4641-92FC-112D71E313A7}">
+<ds:datastoreItem xmlns:ds="http://schemas.openxmlformats.org/officeDocument/2006/customXml" ds:itemID="{ADCD8530-E6D2-4184-8754-761AEBBAF37A}">
   <ds:schemaRefs>
     <ds:schemaRef ds:uri="http://schemas.openxmlformats.org/officeDocument/2006/bibliography"/>
   </ds:schemaRefs>

</xml_diff>